<commit_message>
creditors displayed in the document
</commit_message>
<xml_diff>
--- a/src/main/resources/template_tables.docx
+++ b/src/main/resources/template_tables.docx
@@ -19,99 +19,19 @@
           <w:szCs w:val="28"/>
           <w:lang w:val="lv-LV"/>
         </w:rPr>
-        <w:t xml:space="preserve">Maksātnespējas procesa administrators </w:t>
-      </w:r>
-      <w:r>
+        <w:t>Maksātnespējas procesa administrators /administratorName AdministratorSurname/ (amata apliecības Nr. /sertificateNumber/)</w:t>
+      </w:r>
+    </w:p>
+    <w:p>
+      <w:pPr>
+        <w:jc w:val="center"/>
         <w:rPr>
           <w:b/>
           <w:sz w:val="28"/>
           <w:szCs w:val="28"/>
           <w:lang w:val="lv-LV"/>
         </w:rPr>
-        <w:t>/</w:t>
-      </w:r>
-      <w:r>
-        <w:rPr>
-          <w:b/>
-          <w:i/>
-          <w:sz w:val="28"/>
-          <w:szCs w:val="28"/>
-          <w:highlight w:val="yellow"/>
-          <w:lang w:val="lv-LV"/>
-        </w:rPr>
-        <w:t>AdminName</w:t>
-      </w:r>
-      <w:r>
-        <w:rPr>
-          <w:b/>
-          <w:i/>
-          <w:sz w:val="28"/>
-          <w:szCs w:val="28"/>
-          <w:lang w:val="lv-LV"/>
-        </w:rPr>
-        <w:t xml:space="preserve"> </w:t>
-      </w:r>
-      <w:r>
-        <w:rPr>
-          <w:b/>
-          <w:i/>
-          <w:sz w:val="28"/>
-          <w:szCs w:val="28"/>
-          <w:highlight w:val="yellow"/>
-          <w:lang w:val="lv-LV"/>
-        </w:rPr>
-        <w:t>Admin Surname</w:t>
-      </w:r>
-      <w:r>
-        <w:rPr>
-          <w:b/>
-          <w:i/>
-          <w:sz w:val="28"/>
-          <w:szCs w:val="28"/>
-          <w:lang w:val="lv-LV"/>
-        </w:rPr>
-        <w:t xml:space="preserve">/ </w:t>
-      </w:r>
-      <w:r>
-        <w:rPr>
-          <w:b/>
-          <w:sz w:val="28"/>
-          <w:szCs w:val="28"/>
-          <w:lang w:val="lv-LV"/>
-        </w:rPr>
-        <w:t xml:space="preserve">(Amata apliecības Nr. </w:t>
-      </w:r>
-      <w:r>
-        <w:rPr>
-          <w:b/>
-          <w:sz w:val="28"/>
-          <w:szCs w:val="28"/>
-          <w:highlight w:val="yellow"/>
-          <w:lang w:val="lv-LV"/>
-        </w:rPr>
-        <w:t>/</w:t>
-      </w:r>
-      <w:r>
-        <w:rPr>
-          <w:b/>
-          <w:i/>
-          <w:sz w:val="28"/>
-          <w:szCs w:val="28"/>
-          <w:highlight w:val="yellow"/>
-          <w:lang w:val="lv-LV"/>
-        </w:rPr>
-        <w:t>SertNo</w:t>
-      </w:r>
-      <w:r>
-        <w:rPr>
-          <w:b/>
-          <w:sz w:val="28"/>
-          <w:szCs w:val="28"/>
-          <w:highlight w:val="yellow"/>
-          <w:lang w:val="lv-LV"/>
-        </w:rPr>
-        <w:t>/)</w:t>
-      </w:r>
+      </w:pPr>
     </w:p>
     <w:p>
       <w:pPr>
@@ -120,115 +40,20 @@
         </w:pBdr>
         <w:jc w:val="center"/>
         <w:rPr>
-          <w:sz w:val="22"/>
-          <w:szCs w:val="22"/>
-          <w:lang w:val="lv-LV"/>
-        </w:rPr>
-      </w:pPr>
-      <w:r>
-        <w:rPr>
-          <w:i/>
+          <w:b/>
+          <w:kern w:val="24"/>
           <w:sz w:val="22"/>
           <w:szCs w:val="22"/>
           <w:highlight w:val="yellow"/>
-          <w:lang w:val="lv-LV"/>
-        </w:rPr>
-        <w:t>adminiAdress</w:t>
-      </w:r>
+        </w:rPr>
+      </w:pPr>
       <w:r>
         <w:rPr>
           <w:sz w:val="22"/>
           <w:szCs w:val="22"/>
           <w:lang w:val="lv-LV"/>
         </w:rPr>
-        <w:t xml:space="preserve"> Telefons: </w:t>
-      </w:r>
-      <w:r>
-        <w:rPr>
-          <w:i/>
-          <w:sz w:val="22"/>
-          <w:szCs w:val="22"/>
-          <w:highlight w:val="yellow"/>
-          <w:lang w:val="lv-LV"/>
-        </w:rPr>
-        <w:t>adminPhone</w:t>
-      </w:r>
-      <w:r>
-        <w:rPr>
-          <w:sz w:val="22"/>
-          <w:szCs w:val="22"/>
-          <w:lang w:val="lv-LV"/>
-        </w:rPr>
-        <w:t xml:space="preserve">, e-pasts: </w:t>
-      </w:r>
-      <w:r>
-        <w:rPr>
-          <w:i/>
-          <w:sz w:val="22"/>
-          <w:szCs w:val="22"/>
-          <w:highlight w:val="yellow"/>
-          <w:lang w:val="lv-LV"/>
-        </w:rPr>
-        <w:fldChar w:fldCharType="begin"/>
-      </w:r>
-      <w:r>
-        <w:rPr>
-          <w:i/>
-          <w:sz w:val="22"/>
-          <w:szCs w:val="22"/>
-          <w:highlight w:val="yellow"/>
-          <w:lang w:val="lv-LV"/>
-        </w:rPr>
-        <w:instrText xml:space="preserve"> HYPERLINK "mailto:bplavina@inbox.lv"</w:instrText>
-      </w:r>
-      <w:r>
-        <w:rPr>
-          <w:i/>
-          <w:sz w:val="22"/>
-          <w:szCs w:val="22"/>
-          <w:highlight w:val="yellow"/>
-          <w:lang w:val="lv-LV"/>
-        </w:rPr>
-        <w:fldChar w:fldCharType="separate"/>
-      </w:r>
-      <w:r>
-        <w:rPr>
-          <w:rStyle w:val="Hyperlink"/>
-          <w:i/>
-          <w:sz w:val="22"/>
-          <w:szCs w:val="22"/>
-          <w:highlight w:val="yellow"/>
-          <w:lang w:val="lv-LV"/>
-        </w:rPr>
-        <w:t>adminEmail</w:t>
-      </w:r>
-      <w:r>
-        <w:rPr>
-          <w:i/>
-          <w:sz w:val="22"/>
-          <w:szCs w:val="22"/>
-          <w:highlight w:val="yellow"/>
-          <w:lang w:val="lv-LV"/>
-        </w:rPr>
-        <w:fldChar w:fldCharType="end"/>
-      </w:r>
-      <w:r>
-        <w:rPr>
-          <w:sz w:val="22"/>
-          <w:szCs w:val="22"/>
-          <w:lang w:val="lv-LV"/>
-        </w:rPr>
-        <w:t xml:space="preserve">, e-adrese: </w:t>
-      </w:r>
-      <w:r>
-        <w:rPr>
-          <w:i/>
-          <w:sz w:val="22"/>
-          <w:szCs w:val="22"/>
-          <w:highlight w:val="yellow"/>
-          <w:lang w:val="lv-LV"/>
-        </w:rPr>
-        <w:t>adminEAdress</w:t>
+        <w:t>Adrese: /administratorAddress/, telefons: /administratorPhoneNumber/,  e-pasts: /adminisratorEmail/, e-Adrese:/administratorEAddress/</w:t>
       </w:r>
     </w:p>
     <w:p>
@@ -236,7 +61,6 @@
         <w:rPr>
           <w:sz w:val="10"/>
           <w:szCs w:val="10"/>
-          <w:lang w:val="lv-LV"/>
         </w:rPr>
       </w:pPr>
     </w:p>
@@ -261,27 +85,11 @@
         <w:rPr>
           <w:b/>
           <w:i/>
-          <w:lang w:val="lv-LV"/>
-        </w:rPr>
-        <w:t>/</w:t>
-      </w:r>
-      <w:r>
-        <w:rPr>
-          <w:b/>
-          <w:i/>
           <w:highlight w:val="yellow"/>
           <w:lang w:val="lv-LV"/>
         </w:rPr>
         <w:t>InsolvencyCompanyName</w:t>
       </w:r>
-      <w:r>
-        <w:rPr>
-          <w:b/>
-          <w:i/>
-          <w:lang w:val="lv-LV"/>
-        </w:rPr>
-        <w:t>/</w:t>
-      </w:r>
     </w:p>
     <w:p>
       <w:pPr>
@@ -295,27 +103,6 @@
           <w:lang w:val="lv-LV"/>
         </w:rPr>
         <w:t xml:space="preserve">vienotais reģistrācijas Nr. </w:t>
-      </w:r>
-      <w:r>
-        <w:rPr>
-          <w:lang w:val="lv-LV"/>
-        </w:rPr>
-        <w:t>/</w:t>
-      </w:r>
-      <w:r>
-        <w:rPr>
-          <w:i/>
-          <w:highlight w:val="yellow"/>
-          <w:lang w:val="lv-LV"/>
-        </w:rPr>
-        <w:t>RegistrationNo</w:t>
-      </w:r>
-      <w:r>
-        <w:rPr>
-          <w:i/>
-          <w:lang w:val="lv-LV"/>
-        </w:rPr>
-        <w:t>/</w:t>
       </w:r>
     </w:p>
     <w:p>
@@ -367,101 +154,6 @@
         </w:rPr>
         <w:t>Kreditori:</w:t>
       </w:r>
-    </w:p>
-    <w:p>
-      <w:pPr>
-        <w:pStyle w:val="NoSpacing"/>
-        <w:numPr>
-          <w:ilvl w:val="0"/>
-          <w:numId w:val="1"/>
-        </w:numPr>
-        <w:jc w:val="right"/>
-        <w:rPr>
-          <w:rFonts w:ascii="Times New Roman" w:hAnsi="Times New Roman"/>
-          <w:b/>
-          <w:i/>
-          <w:kern w:val="24"/>
-          <w:highlight w:val="yellow"/>
-        </w:rPr>
-      </w:pPr>
-      <w:r>
-        <w:rPr>
-          <w:rFonts w:ascii="Times New Roman" w:hAnsi="Times New Roman"/>
-          <w:b/>
-          <w:i/>
-          <w:kern w:val="24"/>
-          <w:highlight w:val="yellow"/>
-        </w:rPr>
-        <w:t>Creditors</w:t>
-      </w:r>
-      <w:r>
-        <w:rPr>
-          <w:rFonts w:ascii="Times New Roman" w:hAnsi="Times New Roman"/>
-          <w:b/>
-          <w:i/>
-          <w:kern w:val="24"/>
-          <w:highlight w:val="yellow"/>
-        </w:rPr>
-        <w:t xml:space="preserve"> (File </w:t>
-      </w:r>
-      <w:r>
-        <w:rPr>
-          <w:highlight w:val="yellow"/>
-        </w:rPr>
-        <w:t>(EMUS Eksports) Kreditoru prasījumu saraksts - 26.09.2023 16_17_28</w:t>
-      </w:r>
-      <w:r>
-        <w:rPr>
-          <w:highlight w:val="yellow"/>
-        </w:rPr>
-        <w:t xml:space="preserve"> </w:t>
-      </w:r>
-    </w:p>
-    <w:p>
-      <w:pPr>
-        <w:jc w:val="right"/>
-        <w:rPr>
-          <w:highlight w:val="yellow"/>
-          <w:lang w:val="lv-LV"/>
-        </w:rPr>
-      </w:pPr>
-      <w:r>
-        <w:rPr>
-          <w:highlight w:val="yellow"/>
-          <w:lang w:val="lv-LV"/>
-        </w:rPr>
-        <w:t xml:space="preserve">From creditor register – </w:t>
-      </w:r>
-    </w:p>
-    <w:p>
-      <w:pPr>
-        <w:jc w:val="right"/>
-        <w:rPr>
-          <w:highlight w:val="yellow"/>
-          <w:lang w:val="lv-LV"/>
-        </w:rPr>
-      </w:pPr>
-      <w:r>
-        <w:rPr>
-          <w:highlight w:val="yellow"/>
-          <w:lang w:val="lv-LV"/>
-        </w:rPr>
-        <w:t xml:space="preserve">Name, </w:t>
-      </w:r>
-      <w:r>
-        <w:rPr>
-          <w:highlight w:val="yellow"/>
-        </w:rPr>
-        <w:t xml:space="preserve">Column name: </w:t>
-      </w:r>
-      <w:proofErr w:type="spellStart"/>
-      <w:r>
-        <w:rPr>
-          <w:highlight w:val="yellow"/>
-        </w:rPr>
-        <w:t>Kreditors</w:t>
-      </w:r>
-      <w:proofErr w:type="spellEnd"/>
     </w:p>
     <w:p>
       <w:pPr>
@@ -5095,7 +4787,6 @@
               <w:t xml:space="preserve"> </w:t>
             </w:r>
             <w:proofErr w:type="spellStart"/>
-            <w:proofErr w:type="gramStart"/>
             <w:r>
               <w:rPr>
                 <w:b/>
@@ -5115,7 +4806,6 @@
               </w:rPr>
               <w:t>,  EUR</w:t>
             </w:r>
-            <w:proofErr w:type="gramEnd"/>
             <w:r>
               <w:rPr>
                 <w:b/>
@@ -6805,16 +6495,7 @@
           <w:sz w:val="18"/>
           <w:shd w:val="clear" w:color="auto" w:fill="FFFFFF"/>
         </w:rPr>
-        <w:t xml:space="preserve">2) ja </w:t>
-      </w:r>
-      <w:r>
-        <w:rPr>
-          <w:rFonts w:cs="Times New Roman"/>
-          <w:color w:val="414142"/>
-          <w:sz w:val="18"/>
-          <w:shd w:val="clear" w:color="auto" w:fill="FFFFFF"/>
-        </w:rPr>
-        <w:t>pēc parādnieka mantas pārdošanas plāna sastādīšanas maksātnespējas process tiek turpināts, jo šo procesu ir iespējams finansēt no parādnieka līdzekļiem, administratora atlīdzība no parādnieka neieķīlātās mantas pārdošanas, kā arī no atgūtās parādnieka mantas ir 10 procenti no summas, kas paredzēta izmaksai kreditoriem. </w:t>
+        <w:t>2) ja pēc parādnieka mantas pārdošanas plāna sastādīšanas maksātnespējas process tiek turpināts, jo šo procesu ir iespējams finansēt no parādnieka līdzekļiem, administratora atlīdzība no parādnieka neieķīlātās mantas pārdošanas, kā arī no atgūtās parādnieka mantas ir 10 procenti no summas, kas paredzēta izmaksai kreditoriem. </w:t>
       </w:r>
     </w:p>
   </w:footnote>
@@ -6833,7 +6514,7 @@
       <w:lvlText w:val="%1."/>
       <w:lvlJc w:val="left"/>
       <w:pPr>
-        <w:ind w:left="360" w:hanging="360"/>
+        <w:ind w:left="3277" w:hanging="360"/>
       </w:pPr>
       <w:rPr>
         <w:rFonts w:hint="default"/>
@@ -6845,7 +6526,7 @@
       <w:lvlText w:val="%1.%2."/>
       <w:lvlJc w:val="left"/>
       <w:pPr>
-        <w:ind w:left="720" w:hanging="360"/>
+        <w:ind w:left="3637" w:hanging="360"/>
       </w:pPr>
       <w:rPr>
         <w:rFonts w:hint="default"/>
@@ -6857,7 +6538,7 @@
       <w:lvlText w:val="%1.%2.%3."/>
       <w:lvlJc w:val="left"/>
       <w:pPr>
-        <w:ind w:left="1440" w:hanging="720"/>
+        <w:ind w:left="4357" w:hanging="720"/>
       </w:pPr>
       <w:rPr>
         <w:rFonts w:hint="default"/>
@@ -6869,7 +6550,7 @@
       <w:lvlText w:val="%1.%2.%3.%4."/>
       <w:lvlJc w:val="left"/>
       <w:pPr>
-        <w:ind w:left="1800" w:hanging="720"/>
+        <w:ind w:left="4717" w:hanging="720"/>
       </w:pPr>
       <w:rPr>
         <w:rFonts w:hint="default"/>
@@ -6881,7 +6562,7 @@
       <w:lvlText w:val="%1.%2.%3.%4.%5."/>
       <w:lvlJc w:val="left"/>
       <w:pPr>
-        <w:ind w:left="2520" w:hanging="1080"/>
+        <w:ind w:left="5437" w:hanging="1080"/>
       </w:pPr>
       <w:rPr>
         <w:rFonts w:hint="default"/>
@@ -6893,7 +6574,7 @@
       <w:lvlText w:val="%1.%2.%3.%4.%5.%6."/>
       <w:lvlJc w:val="left"/>
       <w:pPr>
-        <w:ind w:left="2880" w:hanging="1080"/>
+        <w:ind w:left="5797" w:hanging="1080"/>
       </w:pPr>
       <w:rPr>
         <w:rFonts w:hint="default"/>
@@ -6905,7 +6586,7 @@
       <w:lvlText w:val="%1.%2.%3.%4.%5.%6.%7."/>
       <w:lvlJc w:val="left"/>
       <w:pPr>
-        <w:ind w:left="3600" w:hanging="1440"/>
+        <w:ind w:left="6517" w:hanging="1440"/>
       </w:pPr>
       <w:rPr>
         <w:rFonts w:hint="default"/>
@@ -6917,7 +6598,7 @@
       <w:lvlText w:val="%1.%2.%3.%4.%5.%6.%7.%8."/>
       <w:lvlJc w:val="left"/>
       <w:pPr>
-        <w:ind w:left="3960" w:hanging="1440"/>
+        <w:ind w:left="6877" w:hanging="1440"/>
       </w:pPr>
       <w:rPr>
         <w:rFonts w:hint="default"/>
@@ -6929,7 +6610,7 @@
       <w:lvlText w:val="%1.%2.%3.%4.%5.%6.%7.%8.%9."/>
       <w:lvlJc w:val="left"/>
       <w:pPr>
-        <w:ind w:left="4680" w:hanging="1800"/>
+        <w:ind w:left="7597" w:hanging="1800"/>
       </w:pPr>
       <w:rPr>
         <w:rFonts w:hint="default"/>

</xml_diff>

<commit_message>
working on proceeding costs document and some refactoring
</commit_message>
<xml_diff>
--- a/src/main/resources/template_tables.docx
+++ b/src/main/resources/template_tables.docx
@@ -508,320 +508,9 @@
           <w:lang w:val="lv-LV"/>
         </w:rPr>
       </w:pPr>
-      <w:r>
-        <w:rPr>
-          <w:b/>
-          <w:highlight w:val="yellow"/>
-          <w:lang w:val="lv-LV"/>
-        </w:rPr>
-        <w:t>See f</w:t>
-      </w:r>
-      <w:r>
-        <w:rPr>
-          <w:b/>
-          <w:highlight w:val="yellow"/>
-          <w:lang w:val="lv-LV"/>
-        </w:rPr>
-        <w:t>iles: Iegūtie līdzekļi - 25.09.2023 22_06_</w:t>
-      </w:r>
-      <w:r>
-        <w:rPr>
-          <w:b/>
-          <w:highlight w:val="yellow"/>
-          <w:lang w:val="lv-LV"/>
-        </w:rPr>
-        <w:t>57 / izmaksas – 08.10.202 17_22_40.xls</w:t>
-      </w:r>
-    </w:p>
-    <w:p>
-      <w:pPr>
-        <w:ind w:firstLine="567"/>
-        <w:jc w:val="both"/>
-        <w:rPr>
-          <w:b/>
-          <w:lang w:val="lv-LV"/>
-        </w:rPr>
-      </w:pPr>
-      <w:r>
-        <w:rPr>
-          <w:b/>
-          <w:lang w:val="lv-LV"/>
-        </w:rPr>
-        <w:t>Mantas saraksts – 08.10.2023 17_40_02</w:t>
-      </w:r>
-    </w:p>
-    <w:p>
-      <w:pPr>
-        <w:ind w:firstLine="567"/>
-        <w:jc w:val="both"/>
-        <w:rPr>
-          <w:b/>
-          <w:lang w:val="lv-LV"/>
-        </w:rPr>
-      </w:pPr>
-    </w:p>
-    <w:p>
-      <w:pPr>
-        <w:ind w:firstLine="567"/>
-        <w:jc w:val="both"/>
-        <w:rPr>
-          <w:b/>
-          <w:lang w:val="lv-LV"/>
-        </w:rPr>
-      </w:pPr>
-      <w:r>
-        <w:rPr>
-          <w:b/>
-          <w:highlight w:val="yellow"/>
-          <w:lang w:val="lv-LV"/>
-        </w:rPr>
-        <w:t xml:space="preserve">If secured assets </w:t>
-      </w:r>
-      <w:r>
-        <w:rPr>
-          <w:b/>
-          <w:highlight w:val="yellow"/>
-          <w:lang w:val="lv-LV"/>
-        </w:rPr>
-        <w:t xml:space="preserve">(ieķīlātā manta) </w:t>
-      </w:r>
-      <w:r>
-        <w:rPr>
-          <w:b/>
-          <w:highlight w:val="yellow"/>
-          <w:lang w:val="lv-LV"/>
-        </w:rPr>
-        <w:t>=0, then there is text is 2 lines</w:t>
-      </w:r>
-    </w:p>
-    <w:p>
-      <w:pPr>
-        <w:ind w:firstLine="567"/>
-        <w:jc w:val="both"/>
-        <w:rPr>
-          <w:b/>
-          <w:lang w:val="lv-LV"/>
-        </w:rPr>
-      </w:pPr>
-      <w:r>
-        <w:rPr>
-          <w:b/>
-          <w:lang w:val="lv-LV"/>
-        </w:rPr>
-        <w:t>Sabiedrībai nav mantas, kas kalpotu par nodrošinājumu maksātnespējas procesā.</w:t>
-      </w:r>
-    </w:p>
-    <w:p>
-      <w:pPr>
-        <w:spacing w:line="276" w:lineRule="auto"/>
-        <w:ind w:firstLine="567"/>
-        <w:jc w:val="both"/>
-        <w:rPr>
-          <w:rStyle w:val="apple-style-span"/>
-          <w:b/>
-          <w:color w:val="000000"/>
-          <w:lang w:val="lv-LV"/>
-        </w:rPr>
-      </w:pPr>
-      <w:r>
-        <w:rPr>
-          <w:rStyle w:val="apple-style-span"/>
-          <w:b/>
-          <w:color w:val="000000"/>
-          <w:lang w:val="lv-LV"/>
-        </w:rPr>
-        <w:t>Sabiedrības</w:t>
-      </w:r>
-      <w:r>
-        <w:rPr>
-          <w:rStyle w:val="apple-style-span"/>
-          <w:b/>
-          <w:color w:val="000000"/>
-          <w:lang w:val="lv-LV"/>
-        </w:rPr>
-        <w:t xml:space="preserve"> maksātnespējas procesā nav nodrošināto kreditoru prasījumu.</w:t>
-      </w:r>
-    </w:p>
-    <w:p>
-      <w:pPr>
-        <w:ind w:firstLine="567"/>
-        <w:jc w:val="both"/>
-        <w:rPr>
-          <w:b/>
-          <w:lang w:val="lv-LV"/>
-        </w:rPr>
-      </w:pPr>
-    </w:p>
-    <w:p>
-      <w:pPr>
-        <w:ind w:firstLine="567"/>
-        <w:jc w:val="both"/>
-        <w:rPr>
-          <w:b/>
-          <w:highlight w:val="yellow"/>
-          <w:lang w:val="lv-LV"/>
-        </w:rPr>
-      </w:pPr>
-      <w:r>
-        <w:rPr>
-          <w:b/>
-          <w:highlight w:val="yellow"/>
-          <w:lang w:val="lv-LV"/>
-        </w:rPr>
-        <w:t>If secured assets</w:t>
-      </w:r>
-      <w:r>
-        <w:rPr>
-          <w:b/>
-          <w:highlight w:val="yellow"/>
-          <w:lang w:val="lv-LV"/>
-        </w:rPr>
-        <w:t xml:space="preserve">(ieķīlātā manta) </w:t>
-      </w:r>
-      <w:r>
-        <w:rPr>
-          <w:b/>
-          <w:highlight w:val="yellow"/>
-          <w:lang w:val="lv-LV"/>
-        </w:rPr>
-        <w:t xml:space="preserve"> </w:t>
-      </w:r>
-      <w:r>
-        <w:rPr>
-          <w:b/>
-          <w:highlight w:val="yellow"/>
-          <w:lang w:val="lv-LV"/>
-        </w:rPr>
-        <w:t>&gt;</w:t>
-      </w:r>
-      <w:r>
-        <w:rPr>
-          <w:b/>
-          <w:highlight w:val="yellow"/>
-          <w:lang w:val="lv-LV"/>
-        </w:rPr>
-        <w:t xml:space="preserve">0, then </w:t>
-      </w:r>
-      <w:r>
-        <w:rPr>
-          <w:b/>
-          <w:highlight w:val="yellow"/>
-          <w:lang w:val="lv-LV"/>
-        </w:rPr>
-        <w:t>table:</w:t>
-      </w:r>
-    </w:p>
-    <w:p>
-      <w:pPr>
-        <w:ind w:firstLine="567"/>
-        <w:jc w:val="both"/>
-        <w:rPr>
-          <w:rStyle w:val="apple-style-span"/>
-          <w:b/>
-          <w:lang w:val="lv-LV"/>
-        </w:rPr>
-      </w:pPr>
-      <w:r>
-        <w:rPr>
-          <w:rStyle w:val="apple-style-span"/>
-          <w:b/>
-          <w:color w:val="000000"/>
-          <w:lang w:val="lv-LV"/>
-        </w:rPr>
-        <w:t xml:space="preserve">[1.1.] </w:t>
-      </w:r>
-      <w:r>
-        <w:rPr>
-          <w:rStyle w:val="apple-style-span"/>
-          <w:b/>
-          <w:color w:val="000000"/>
-          <w:lang w:val="lv-LV"/>
-        </w:rPr>
-        <w:t xml:space="preserve">Ienākumi </w:t>
-      </w:r>
-      <w:r>
-        <w:rPr>
-          <w:rStyle w:val="apple-style-span"/>
-          <w:b/>
-          <w:color w:val="000000"/>
-          <w:lang w:val="lv-LV"/>
-        </w:rPr>
-        <w:t xml:space="preserve">no nodrošinātās mantas </w:t>
-      </w:r>
-      <w:r>
-        <w:rPr>
-          <w:rStyle w:val="apple-style-span"/>
-          <w:b/>
-          <w:color w:val="000000"/>
-          <w:lang w:val="lv-LV"/>
-        </w:rPr>
-        <w:t>maksātnespējas procesā</w:t>
-      </w:r>
-      <w:r>
-        <w:rPr>
-          <w:rStyle w:val="apple-style-span"/>
-          <w:b/>
-          <w:color w:val="000000"/>
-          <w:lang w:val="lv-LV"/>
-        </w:rPr>
-        <w:t xml:space="preserve"> </w:t>
-      </w:r>
-      <w:r>
-        <w:rPr>
-          <w:rStyle w:val="apple-style-span"/>
-          <w:b/>
-          <w:color w:val="000000"/>
-          <w:highlight w:val="yellow"/>
-          <w:lang w:val="lv-LV"/>
-        </w:rPr>
-        <w:t xml:space="preserve">Table: </w:t>
-      </w:r>
-      <w:r>
-        <w:rPr>
-          <w:b/>
-          <w:highlight w:val="yellow"/>
-          <w:lang w:val="lv-LV"/>
-        </w:rPr>
-        <w:t>Mantas saraksts – 08.10.2023 17_40_02</w:t>
-      </w:r>
-      <w:r>
-        <w:rPr>
-          <w:b/>
-          <w:lang w:val="lv-LV"/>
-        </w:rPr>
-        <w:t xml:space="preserve"> </w:t>
-      </w:r>
-      <w:r>
-        <w:rPr>
-          <w:b/>
-          <w:highlight w:val="yellow"/>
-          <w:lang w:val="lv-LV"/>
-        </w:rPr>
-        <w:t>Row: Ieķīlātā manta, tai skaitā manta, kas ir nodrošinājums kreditora prasījumam ar nosacījumu</w:t>
-      </w:r>
-    </w:p>
-    <w:p>
-      <w:pPr>
-        <w:ind w:firstLine="567"/>
-        <w:jc w:val="both"/>
-        <w:rPr>
-          <w:b/>
-          <w:highlight w:val="yellow"/>
-          <w:lang w:val="lv-LV"/>
-        </w:rPr>
-      </w:pPr>
-      <w:r>
-        <w:rPr>
-          <w:b/>
-          <w:highlight w:val="yellow"/>
-          <w:lang w:val="lv-LV"/>
-        </w:rPr>
-        <w:t>TO INSERT TABLE</w:t>
-      </w:r>
-    </w:p>
-    <w:p>
-      <w:pPr>
-        <w:ind w:firstLine="567"/>
+    </w:p>
+    <w:p>
+      <w:pPr>
         <w:jc w:val="both"/>
         <w:rPr>
           <w:b/>
@@ -945,7 +634,6 @@
                 <w:szCs w:val="18"/>
                 <w:lang w:eastAsia="en-US"/>
               </w:rPr>
-              <w:lastRenderedPageBreak/>
               <w:t>Maksājuma</w:t>
             </w:r>
             <w:proofErr w:type="spellEnd"/>
@@ -1820,6 +1508,7 @@
                 <w:szCs w:val="18"/>
                 <w:lang w:eastAsia="en-US"/>
               </w:rPr>
+              <w:lastRenderedPageBreak/>
               <w:t>Izdevumi</w:t>
             </w:r>
             <w:proofErr w:type="spellEnd"/>
@@ -3087,7 +2776,6 @@
                 <w:szCs w:val="18"/>
                 <w:lang w:eastAsia="en-US"/>
               </w:rPr>
-              <w:lastRenderedPageBreak/>
               <w:t>Saskaņā</w:t>
             </w:r>
             <w:proofErr w:type="spellEnd"/>
@@ -3555,6 +3243,7 @@
                 <w:szCs w:val="18"/>
                 <w:lang w:eastAsia="en-US"/>
               </w:rPr>
+              <w:lastRenderedPageBreak/>
               <w:t>Saskaņā</w:t>
             </w:r>
             <w:proofErr w:type="spellEnd"/>
@@ -4507,7 +4196,6 @@
                 <w:highlight w:val="green"/>
                 <w:lang w:eastAsia="en-US"/>
               </w:rPr>
-              <w:lastRenderedPageBreak/>
               <w:t>All other from table expenses divided by column name and connected with unsecured creditor claim (</w:t>
             </w:r>
             <w:proofErr w:type="spellStart"/>
@@ -4787,6 +4475,7 @@
               <w:t xml:space="preserve"> </w:t>
             </w:r>
             <w:proofErr w:type="spellStart"/>
+            <w:proofErr w:type="gramStart"/>
             <w:r>
               <w:rPr>
                 <w:b/>
@@ -4806,6 +4495,7 @@
               </w:rPr>
               <w:t>,  EUR</w:t>
             </w:r>
+            <w:proofErr w:type="gramEnd"/>
             <w:r>
               <w:rPr>
                 <w:b/>
@@ -5077,6 +4767,7 @@
               <w:rPr>
                 <w:lang w:val="lv-LV"/>
               </w:rPr>
+              <w:lastRenderedPageBreak/>
               <w:t>2.</w:t>
             </w:r>
           </w:p>
@@ -5590,17 +5281,7 @@
           <w:color w:val="000000"/>
           <w:lang w:val="lv-LV"/>
         </w:rPr>
-        <w:t xml:space="preserve">Pēc šā panta pirmajā daļā noteikto juridiskās personas maksātnespējas procesa izmaksu segšanas pilnībā tiek apmierināts Maksātnespējas kontroles dienesta prasījums, ja </w:t>
-      </w:r>
-      <w:r>
-        <w:rPr>
-          <w:rStyle w:val="apple-style-span"/>
-          <w:i/>
-          <w:color w:val="000000"/>
-          <w:lang w:val="lv-LV"/>
-        </w:rPr>
-        <w:lastRenderedPageBreak/>
-        <w:t xml:space="preserve">parādnieka darbinieku prasījumi apmierināti no darbinieku prasījumu garantiju fonda līdzekļiem saskaņā ar likumu “Par darbinieku aizsardzību darba devēja maksātnespējas gadījumā”- </w:t>
+        <w:t xml:space="preserve">Pēc šā panta pirmajā daļā noteikto juridiskās personas maksātnespējas procesa izmaksu segšanas pilnībā tiek apmierināts Maksātnespējas kontroles dienesta prasījums, ja parādnieka darbinieku prasījumi apmierināti no darbinieku prasījumu garantiju fonda līdzekļiem saskaņā ar likumu “Par darbinieku aizsardzību darba devēja maksātnespējas gadījumā”- </w:t>
       </w:r>
     </w:p>
     <w:p>
@@ -5806,6 +5487,7 @@
           <w:color w:val="000000"/>
           <w:lang w:val="lv-LV"/>
         </w:rPr>
+        <w:lastRenderedPageBreak/>
         <w:t>CompanyName</w:t>
       </w:r>
       <w:r>

</xml_diff>

<commit_message>
costs proceeding document template, refactoring project
</commit_message>
<xml_diff>
--- a/src/main/resources/template_tables.docx
+++ b/src/main/resources/template_tables.docx
@@ -166,212 +166,41 @@
     </w:p>
     <w:p>
       <w:pPr>
+        <w:ind w:left="420"/>
+        <w:rPr>
+          <w:lang w:val="lv-LV"/>
+        </w:rPr>
+      </w:pPr>
+    </w:p>
+    <w:p>
+      <w:pPr>
         <w:jc w:val="right"/>
         <w:rPr>
-          <w:lang w:val="lv-LV"/>
-        </w:rPr>
-      </w:pPr>
-      <w:r>
-        <w:rPr>
-          <w:lang w:val="lv-LV"/>
-        </w:rPr>
-        <w:t xml:space="preserve">Comment: </w:t>
+          <w:b/>
+          <w:lang w:val="lv-LV"/>
+        </w:rPr>
+      </w:pPr>
+    </w:p>
+    <w:p>
+      <w:pPr>
+        <w:jc w:val="center"/>
+        <w:rPr>
+          <w:b/>
+          <w:lang w:val="lv-LV"/>
+        </w:rPr>
+      </w:pPr>
+      <w:r>
+        <w:rPr>
+          <w:b/>
+          <w:lang w:val="lv-LV"/>
+        </w:rPr>
+        <w:t xml:space="preserve">Maksātnespējas procesa izmaksu saraksts un kreditoru prasījumu segšanas plāns </w:t>
       </w:r>
     </w:p>
     <w:p>
       <w:pPr>
         <w:jc w:val="right"/>
         <w:rPr>
-          <w:i/>
-          <w:highlight w:val="yellow"/>
-          <w:lang w:val="lv-LV"/>
-        </w:rPr>
-      </w:pPr>
-      <w:r>
-        <w:rPr>
-          <w:i/>
-          <w:highlight w:val="yellow"/>
-          <w:lang w:val="lv-LV"/>
-        </w:rPr>
-        <w:t xml:space="preserve">From downloaded data from Register of creditors there is not possible to get </w:t>
-      </w:r>
-    </w:p>
-    <w:p>
-      <w:pPr>
-        <w:jc w:val="right"/>
-        <w:rPr>
-          <w:highlight w:val="yellow"/>
-          <w:lang w:val="lv-LV"/>
-        </w:rPr>
-      </w:pPr>
-      <w:r>
-        <w:rPr>
-          <w:highlight w:val="yellow"/>
-          <w:lang w:val="lv-LV"/>
-        </w:rPr>
-        <w:t>Registration N</w:t>
-      </w:r>
-      <w:r>
-        <w:rPr>
-          <w:highlight w:val="yellow"/>
-          <w:lang w:val="lv-LV"/>
-        </w:rPr>
-        <w:t>o</w:t>
-      </w:r>
-    </w:p>
-    <w:p>
-      <w:pPr>
-        <w:jc w:val="right"/>
-        <w:rPr>
-          <w:highlight w:val="yellow"/>
-          <w:lang w:val="lv-LV"/>
-        </w:rPr>
-      </w:pPr>
-      <w:r>
-        <w:rPr>
-          <w:highlight w:val="yellow"/>
-          <w:lang w:val="lv-LV"/>
-        </w:rPr>
-        <w:t>Email or EAddress</w:t>
-      </w:r>
-    </w:p>
-    <w:p>
-      <w:pPr>
-        <w:jc w:val="right"/>
-        <w:rPr>
-          <w:lang w:val="lv-LV"/>
-        </w:rPr>
-      </w:pPr>
-      <w:r>
-        <w:rPr>
-          <w:highlight w:val="yellow"/>
-          <w:lang w:val="lv-LV"/>
-        </w:rPr>
-        <w:t>EAddress ir the first choice</w:t>
-      </w:r>
-    </w:p>
-    <w:p>
-      <w:pPr>
-        <w:jc w:val="center"/>
-        <w:rPr>
-          <w:lang w:val="lv-LV"/>
-        </w:rPr>
-      </w:pPr>
-    </w:p>
-    <w:p>
-      <w:pPr>
-        <w:numPr>
-          <w:ilvl w:val="0"/>
-          <w:numId w:val="1"/>
-        </w:numPr>
-        <w:jc w:val="right"/>
-        <w:rPr>
-          <w:highlight w:val="yellow"/>
-          <w:lang w:val="lv-LV"/>
-        </w:rPr>
-      </w:pPr>
-      <w:r>
-        <w:rPr>
-          <w:highlight w:val="yellow"/>
-          <w:lang w:val="lv-LV"/>
-        </w:rPr>
-        <w:t>…</w:t>
-      </w:r>
-    </w:p>
-    <w:p>
-      <w:pPr>
-        <w:numPr>
-          <w:ilvl w:val="0"/>
-          <w:numId w:val="1"/>
-        </w:numPr>
-        <w:jc w:val="right"/>
-        <w:rPr>
-          <w:highlight w:val="yellow"/>
-          <w:lang w:val="lv-LV"/>
-        </w:rPr>
-      </w:pPr>
-      <w:r>
-        <w:rPr>
-          <w:highlight w:val="yellow"/>
-          <w:lang w:val="lv-LV"/>
-        </w:rPr>
-        <w:t>…</w:t>
-      </w:r>
-    </w:p>
-    <w:p>
-      <w:pPr>
-        <w:ind w:left="420"/>
-        <w:rPr>
-          <w:lang w:val="lv-LV"/>
-        </w:rPr>
-      </w:pPr>
-    </w:p>
-    <w:p>
-      <w:pPr>
-        <w:ind w:left="420"/>
-        <w:rPr>
-          <w:lang w:val="lv-LV"/>
-        </w:rPr>
-      </w:pPr>
-      <w:r>
-        <w:rPr>
-          <w:highlight w:val="yellow"/>
-          <w:lang w:val="lv-LV"/>
-        </w:rPr>
-        <w:t>File:</w:t>
-      </w:r>
-      <w:r>
-        <w:rPr>
-          <w:highlight w:val="yellow"/>
-        </w:rPr>
-        <w:t xml:space="preserve"> </w:t>
-      </w:r>
-    </w:p>
-    <w:p>
-      <w:pPr>
-        <w:ind w:left="420"/>
-        <w:rPr>
-          <w:lang w:val="lv-LV"/>
-        </w:rPr>
-      </w:pPr>
-    </w:p>
-    <w:p>
-      <w:pPr>
-        <w:ind w:left="420"/>
-        <w:rPr>
-          <w:lang w:val="lv-LV"/>
-        </w:rPr>
-      </w:pPr>
-    </w:p>
-    <w:p>
-      <w:pPr>
-        <w:jc w:val="right"/>
-        <w:rPr>
-          <w:b/>
-          <w:lang w:val="lv-LV"/>
-        </w:rPr>
-      </w:pPr>
-    </w:p>
-    <w:p>
-      <w:pPr>
-        <w:jc w:val="center"/>
-        <w:rPr>
-          <w:b/>
-          <w:lang w:val="lv-LV"/>
-        </w:rPr>
-      </w:pPr>
-      <w:r>
-        <w:rPr>
-          <w:b/>
-          <w:lang w:val="lv-LV"/>
-        </w:rPr>
-        <w:t xml:space="preserve">Maksātnespējas procesa izmaksu saraksts un kreditoru prasījumu segšanas plāns </w:t>
-      </w:r>
-    </w:p>
-    <w:p>
-      <w:pPr>
-        <w:jc w:val="right"/>
-        <w:rPr>
           <w:b/>
           <w:lang w:val="lv-LV"/>
         </w:rPr>
@@ -388,13 +217,13 @@
         <w:rPr>
           <w:lang w:val="lv-LV"/>
         </w:rPr>
-        <w:t>Place, Date</w:t>
-      </w:r>
-      <w:r>
-        <w:rPr>
-          <w:lang w:val="lv-LV"/>
-        </w:rPr>
-        <w:t>.</w:t>
+        <w:t xml:space="preserve">Place, </w:t>
+      </w:r>
+      <w:r>
+        <w:rPr>
+          <w:lang w:val="lv-LV"/>
+        </w:rPr>
+        <w:t>Document_date</w:t>
       </w:r>
     </w:p>
     <w:p>
@@ -430,16 +259,143 @@
         <w:ind w:firstLine="567"/>
         <w:jc w:val="both"/>
         <w:rPr>
-          <w:i/>
-          <w:lang w:val="lv-LV"/>
-        </w:rPr>
-      </w:pPr>
-      <w:r>
-        <w:rPr>
-          <w:i/>
-          <w:lang w:val="lv-LV"/>
-        </w:rPr>
-        <w:t xml:space="preserve">CompanyBlank heading text. </w:t>
+          <w:rFonts w:eastAsia="Quattrocento"/>
+          <w:lang w:val="lv-LV"/>
+        </w:rPr>
+      </w:pPr>
+      <w:r>
+        <w:rPr>
+          <w:rFonts w:eastAsia="Quattrocento"/>
+          <w:highlight w:val="yellow"/>
+          <w:lang w:val="lv-LV"/>
+        </w:rPr>
+        <w:t>courtName</w:t>
+      </w:r>
+      <w:r>
+        <w:rPr>
+          <w:rFonts w:eastAsia="Quattrocento"/>
+          <w:lang w:val="lv-LV"/>
+        </w:rPr>
+        <w:t xml:space="preserve"> ar </w:t>
+      </w:r>
+      <w:r>
+        <w:rPr>
+          <w:rFonts w:eastAsia="Quattrocento"/>
+          <w:highlight w:val="yellow"/>
+          <w:lang w:val="lv-LV"/>
+        </w:rPr>
+        <w:t>courtDesitionDate</w:t>
+      </w:r>
+      <w:r>
+        <w:rPr>
+          <w:rFonts w:eastAsia="Quattrocento"/>
+          <w:lang w:val="lv-LV"/>
+        </w:rPr>
+        <w:t xml:space="preserve"> spriedumu lietā Nr. </w:t>
+      </w:r>
+      <w:r>
+        <w:rPr>
+          <w:rFonts w:eastAsia="Quattrocento"/>
+          <w:highlight w:val="yellow"/>
+          <w:lang w:val="lv-LV"/>
+        </w:rPr>
+        <w:t>courtCaseNumber</w:t>
+      </w:r>
+      <w:r>
+        <w:rPr>
+          <w:rFonts w:eastAsia="Quattrocento"/>
+          <w:lang w:val="lv-LV"/>
+        </w:rPr>
+        <w:t xml:space="preserve">, nolēma pasludināt </w:t>
+      </w:r>
+      <w:r>
+        <w:rPr>
+          <w:rFonts w:eastAsia="Quattrocento"/>
+          <w:highlight w:val="yellow"/>
+          <w:lang w:val="lv-LV"/>
+        </w:rPr>
+        <w:t>companyName</w:t>
+      </w:r>
+      <w:r>
+        <w:rPr>
+          <w:rFonts w:eastAsia="Quattrocento"/>
+          <w:lang w:val="lv-LV"/>
+        </w:rPr>
+        <w:t xml:space="preserve">, vienotais reģistrācijas numurs </w:t>
+      </w:r>
+      <w:r>
+        <w:rPr>
+          <w:rFonts w:eastAsia="Quattrocento"/>
+          <w:highlight w:val="yellow"/>
+          <w:lang w:val="lv-LV"/>
+        </w:rPr>
+        <w:t>registrationNumber</w:t>
+      </w:r>
+      <w:r>
+        <w:rPr>
+          <w:rFonts w:eastAsia="Quattrocento"/>
+          <w:lang w:val="lv-LV"/>
+        </w:rPr>
+        <w:t xml:space="preserve">, turpmāk tekstā – Sabiedrība, maksātnespējas procesu un par maksātnespējas procesa administratori tika </w:t>
+      </w:r>
+      <w:r>
+        <w:rPr>
+          <w:rFonts w:eastAsia="Quattrocento"/>
+          <w:lang w:val="lv-LV"/>
+        </w:rPr>
+        <w:t>iecelta/iecelts</w:t>
+      </w:r>
+      <w:r>
+        <w:rPr>
+          <w:rFonts w:eastAsia="Quattrocento"/>
+          <w:lang w:val="lv-LV"/>
+        </w:rPr>
+        <w:t xml:space="preserve"> </w:t>
+      </w:r>
+      <w:r>
+        <w:rPr>
+          <w:rFonts w:eastAsia="Quattrocento"/>
+          <w:highlight w:val="yellow"/>
+          <w:lang w:val="lv-LV"/>
+        </w:rPr>
+        <w:t>administratorName administratorSurname</w:t>
+      </w:r>
+      <w:r>
+        <w:rPr>
+          <w:rFonts w:eastAsia="Quattrocento"/>
+          <w:lang w:val="lv-LV"/>
+        </w:rPr>
+        <w:t xml:space="preserve">, amata apliecības numurs </w:t>
+      </w:r>
+      <w:r>
+        <w:rPr>
+          <w:rFonts w:eastAsia="Quattrocento"/>
+          <w:highlight w:val="yellow"/>
+          <w:lang w:val="lv-LV"/>
+        </w:rPr>
+        <w:t>certificateNumber</w:t>
+      </w:r>
+      <w:r>
+        <w:rPr>
+          <w:rFonts w:eastAsia="Quattrocento"/>
+          <w:lang w:val="lv-LV"/>
+        </w:rPr>
+        <w:t xml:space="preserve">, prakses vietas adrese: </w:t>
+      </w:r>
+      <w:r>
+        <w:rPr>
+          <w:rFonts w:eastAsia="Quattrocento"/>
+          <w:highlight w:val="yellow"/>
+          <w:lang w:val="lv-LV"/>
+        </w:rPr>
+        <w:t>administratorAdress</w:t>
+      </w:r>
+      <w:r>
+        <w:rPr>
+          <w:rFonts w:eastAsia="Quattrocento"/>
+          <w:lang w:val="lv-LV"/>
+        </w:rPr>
+        <w:t>.</w:t>
       </w:r>
     </w:p>
     <w:p>
@@ -724,7 +680,6 @@
           <w:i/>
           <w:lang w:val="lv-LV"/>
         </w:rPr>
-        <w:lastRenderedPageBreak/>
         <w:t>[ 3. ] CompanyName maksātnespējas procesa neieķīlātās mantas ienākumu-izmaksu kopsavilkums.</w:t>
       </w:r>
     </w:p>
@@ -884,6 +839,7 @@
               <w:rPr>
                 <w:lang w:val="lv-LV"/>
               </w:rPr>
+              <w:lastRenderedPageBreak/>
               <w:t>2.</w:t>
             </w:r>
           </w:p>
@@ -1362,17 +1318,27 @@
           <w:color w:val="000000"/>
           <w:lang w:val="lv-LV"/>
         </w:rPr>
-        <w:t>TOTAL unsecured asset costs – table 2.2. total amount/</w:t>
-      </w:r>
-      <w:r>
-        <w:rPr>
-          <w:rStyle w:val="apple-style-span"/>
-          <w:b/>
-          <w:i/>
-          <w:color w:val="000000"/>
-          <w:lang w:val="lv-LV"/>
-        </w:rPr>
-        <w:t xml:space="preserve"> apmērā. </w:t>
+        <w:t xml:space="preserve">TOTAL unsecured asset costs – </w:t>
+      </w:r>
+      <w:r>
+        <w:rPr>
+          <w:rStyle w:val="apple-style-span"/>
+          <w:b/>
+          <w:i/>
+          <w:color w:val="000000"/>
+          <w:lang w:val="lv-LV"/>
+        </w:rPr>
+        <w:t>InsertUnsecuredAssetCostsTotal</w:t>
+      </w:r>
+      <w:r>
+        <w:rPr>
+          <w:rStyle w:val="apple-style-span"/>
+          <w:b/>
+          <w:i/>
+          <w:color w:val="000000"/>
+          <w:lang w:val="lv-LV"/>
+        </w:rPr>
+        <w:t xml:space="preserve">. </w:t>
       </w:r>
     </w:p>
     <w:p>
@@ -1541,7 +1507,6 @@
           <w:highlight w:val="yellow"/>
           <w:lang w:val="lv-LV"/>
         </w:rPr>
-        <w:lastRenderedPageBreak/>
         <w:t>Administrator input own TEXT</w:t>
       </w:r>
     </w:p>
@@ -1604,6 +1569,7 @@
           <w:color w:val="000000"/>
           <w:lang w:val="lv-LV"/>
         </w:rPr>
+        <w:lastRenderedPageBreak/>
         <w:t>CompanyName</w:t>
       </w:r>
       <w:r>
@@ -1855,7 +1821,7 @@
           <w:color w:val="000000"/>
           <w:lang w:val="lv-LV"/>
         </w:rPr>
-        <w:t>Kopējais CompanyName nenodrošināto kreditoru galveno prasījumu apmērs: EUR _______/Table Kreditoru prasījumu apmērs, filtered – Prasījuma veids: nenodrošināts/ Column: Atzīts/Galvenais prasījums: Total amount.</w:t>
+        <w:t xml:space="preserve">Kopējais CompanyName nenodrošināto kreditoru galveno prasījumu apmērs: EUR </w:t>
       </w:r>
     </w:p>
     <w:p>
@@ -2019,24 +1985,23 @@
     </w:p>
     <w:p>
       <w:pPr>
-        <w:pStyle w:val="tv213"/>
-        <w:shd w:val="clear" w:color="auto" w:fill="FFFFFF"/>
-        <w:spacing w:before="0" w:beforeAutospacing="0" w:after="0" w:afterAutospacing="0" w:line="293" w:lineRule="atLeast"/>
         <w:ind w:firstLine="300"/>
-        <w:jc w:val="both"/>
-        <w:rPr>
-          <w:i/>
-        </w:rPr>
-      </w:pPr>
-      <w:r>
-        <w:rPr>
-          <w:i/>
+        <w:rPr>
+          <w:i/>
+          <w:iCs/>
+        </w:rPr>
+      </w:pPr>
+      <w:r>
+        <w:rPr>
+          <w:rFonts w:eastAsia="Quattrocento"/>
+          <w:i/>
+          <w:iCs/>
           <w:highlight w:val="yellow"/>
-        </w:rPr>
-        <w:t>Baiba Pļaviņa</w:t>
-      </w:r>
-    </w:p>
-    <w:p/>
+          <w:lang w:val="lv-LV"/>
+        </w:rPr>
+        <w:t>administratorName administratorSurname</w:t>
+      </w:r>
+    </w:p>
     <w:sectPr>
       <w:footerReference w:type="default" r:id="rId12"/>
       <w:pgSz w:w="11906" w:h="16838"/>

</xml_diff>

<commit_message>
costs of proceedings document
</commit_message>
<xml_diff>
--- a/src/main/resources/template_tables.docx
+++ b/src/main/resources/template_tables.docx
@@ -625,18 +625,21 @@
     </w:p>
     <w:p>
       <w:pPr>
-        <w:pStyle w:val="ListParagraph"/>
-        <w:numPr>
-          <w:ilvl w:val="1"/>
-          <w:numId w:val="1"/>
-        </w:numPr>
         <w:spacing w:line="276" w:lineRule="auto"/>
-        <w:rPr>
-          <w:b/>
-          <w:i/>
-          <w:lang w:val="lv-LV"/>
-        </w:rPr>
-      </w:pPr>
+        <w:ind w:left="60"/>
+        <w:rPr>
+          <w:b/>
+          <w:i/>
+          <w:lang w:val="lv-LV"/>
+        </w:rPr>
+      </w:pPr>
+      <w:r>
+        <w:rPr>
+          <w:b/>
+          <w:lang w:val="lv-LV"/>
+        </w:rPr>
+        <w:t>[2.2.]</w:t>
+      </w:r>
       <w:r>
         <w:rPr>
           <w:b/>
@@ -1288,37 +1291,57 @@
           <w:color w:val="000000"/>
           <w:lang w:val="lv-LV"/>
         </w:rPr>
-        <w:t xml:space="preserve">Maksātnespējas procesā radušās izmaksas saistībā ar nodrošināto mantu EUR </w:t>
-      </w:r>
-      <w:r>
-        <w:rPr>
-          <w:rStyle w:val="apple-style-span"/>
-          <w:b/>
-          <w:i/>
-          <w:color w:val="000000"/>
-          <w:lang w:val="lv-LV"/>
-        </w:rPr>
-        <w:t>/TOTAL secured asset costs – table 1.2. total amount/</w:t>
-      </w:r>
-      <w:r>
-        <w:rPr>
-          <w:rStyle w:val="apple-style-span"/>
-          <w:b/>
-          <w:i/>
-          <w:color w:val="000000"/>
-          <w:lang w:val="lv-LV"/>
-        </w:rPr>
-        <w:t xml:space="preserve"> apmērā, saistībā ar nenodrošināto mantu EUR </w:t>
-      </w:r>
-      <w:r>
-        <w:rPr>
-          <w:rStyle w:val="apple-style-span"/>
-          <w:b/>
-          <w:i/>
-          <w:color w:val="000000"/>
-          <w:lang w:val="lv-LV"/>
-        </w:rPr>
-        <w:t xml:space="preserve">TOTAL unsecured asset costs – </w:t>
+        <w:t>Maksātnespējas procesā radušās izmaksas saistībā ar nodrošināto mantu</w:t>
+      </w:r>
+      <w:r>
+        <w:rPr>
+          <w:rStyle w:val="apple-style-span"/>
+          <w:b/>
+          <w:i/>
+          <w:color w:val="000000"/>
+          <w:lang w:val="lv-LV"/>
+        </w:rPr>
+        <w:t xml:space="preserve"> </w:t>
+      </w:r>
+      <w:r>
+        <w:rPr>
+          <w:rStyle w:val="apple-style-span"/>
+          <w:b/>
+          <w:i/>
+          <w:color w:val="000000"/>
+          <w:lang w:val="lv-LV"/>
+        </w:rPr>
+        <w:t xml:space="preserve">InsertTOTALSecuredCosts </w:t>
+      </w:r>
+      <w:r>
+        <w:rPr>
+          <w:rStyle w:val="apple-style-span"/>
+          <w:b/>
+          <w:i/>
+          <w:color w:val="000000"/>
+          <w:lang w:val="lv-LV"/>
+        </w:rPr>
+        <w:t>apmērā</w:t>
+      </w:r>
+      <w:r>
+        <w:rPr>
+          <w:rStyle w:val="apple-style-span"/>
+          <w:b/>
+          <w:i/>
+          <w:color w:val="000000"/>
+          <w:lang w:val="lv-LV"/>
+        </w:rPr>
+        <w:t xml:space="preserve">, saistībā ar nenodrošināto mantu </w:t>
+      </w:r>
+      <w:r>
+        <w:rPr>
+          <w:rStyle w:val="apple-style-span"/>
+          <w:b/>
+          <w:i/>
+          <w:color w:val="000000"/>
+          <w:lang w:val="lv-LV"/>
+        </w:rPr>
+        <w:t xml:space="preserve">– </w:t>
       </w:r>
       <w:r>
         <w:rPr>

</xml_diff>

<commit_message>
fixing costs of proceedings document and refactoring classes
</commit_message>
<xml_diff>
--- a/src/main/resources/template_tables.docx
+++ b/src/main/resources/template_tables.docx
@@ -1426,27 +1426,7 @@
           <w:highlight w:val="green"/>
           <w:lang w:val="lv-LV"/>
         </w:rPr>
-        <w:t>ir/nav (izvēlēties</w:t>
-      </w:r>
-      <w:r>
-        <w:rPr>
-          <w:rStyle w:val="apple-style-span"/>
-          <w:b/>
-          <w:color w:val="000000"/>
-          <w:highlight w:val="green"/>
-          <w:lang w:val="lv-LV"/>
-        </w:rPr>
-        <w:t xml:space="preserve"> =choose one</w:t>
-      </w:r>
-      <w:r>
-        <w:rPr>
-          <w:rStyle w:val="apple-style-span"/>
-          <w:b/>
-          <w:color w:val="000000"/>
-          <w:highlight w:val="green"/>
-          <w:lang w:val="lv-LV"/>
-        </w:rPr>
-        <w:t>)</w:t>
+        <w:t>ir/nav</w:t>
       </w:r>
       <w:r>
         <w:rPr>
@@ -1473,7 +1453,7 @@
           <w:color w:val="000000"/>
           <w:lang w:val="lv-LV"/>
         </w:rPr>
-        <w:t xml:space="preserve"> If “ir”, then + text: Maksātnespējas kontroles dienesta segto darbinieku prasījumu summa darbiniekiem: EUR ____________, valsts ieņēmumu dienestam ____________EUR.</w:t>
+        <w:t xml:space="preserve"> </w:t>
       </w:r>
     </w:p>
     <w:p>
@@ -1602,7 +1582,7 @@
           <w:color w:val="000000"/>
           <w:lang w:val="lv-LV"/>
         </w:rPr>
-        <w:t xml:space="preserve"> maksātnespējas procesā tiks segts Valsts ieņēmumu dienesta nodokļu administrācijas nodokļu prasījums novirzot naudas līdzekļus tam – tas ir, EUR </w:t>
+        <w:t xml:space="preserve"> maksātnespējas procesā tiks segts Valsts ieņēmumu dienesta nodokļu administrācijas nodokļu prasījums novirzot naudas līdzekļus tam – tas ir, </w:t>
       </w:r>
       <w:r>
         <w:rPr>
@@ -1630,7 +1610,7 @@
           <w:color w:val="000000"/>
           <w:lang w:val="lv-LV"/>
         </w:rPr>
-        <w:t xml:space="preserve"> apmērā. </w:t>
+        <w:t xml:space="preserve">apmērā. </w:t>
       </w:r>
     </w:p>
     <w:p>
@@ -2160,47 +2140,7 @@
           <w:sz w:val="18"/>
           <w:shd w:val="clear" w:color="auto" w:fill="FFFFFF"/>
         </w:rPr>
-        <w:t>1) </w:t>
-      </w:r>
-      <w:proofErr w:type="spellStart"/>
-      <w:r>
-        <w:rPr>
-          <w:rFonts w:cs="Times New Roman"/>
-          <w:color w:val="414142"/>
-          <w:sz w:val="18"/>
-          <w:shd w:val="clear" w:color="auto" w:fill="FFFFFF"/>
-        </w:rPr>
-        <w:t>šā</w:t>
-      </w:r>
-      <w:proofErr w:type="spellEnd"/>
-      <w:r>
-        <w:rPr>
-          <w:rFonts w:cs="Times New Roman"/>
-          <w:color w:val="414142"/>
-          <w:sz w:val="18"/>
-          <w:shd w:val="clear" w:color="auto" w:fill="FFFFFF"/>
-        </w:rPr>
-        <w:t xml:space="preserve"> </w:t>
-      </w:r>
-      <w:proofErr w:type="spellStart"/>
-      <w:r>
-        <w:rPr>
-          <w:rFonts w:cs="Times New Roman"/>
-          <w:color w:val="414142"/>
-          <w:sz w:val="18"/>
-          <w:shd w:val="clear" w:color="auto" w:fill="FFFFFF"/>
-        </w:rPr>
-        <w:t>likuma</w:t>
-      </w:r>
-      <w:proofErr w:type="spellEnd"/>
-      <w:r>
-        <w:rPr>
-          <w:rFonts w:cs="Times New Roman"/>
-          <w:color w:val="414142"/>
-          <w:sz w:val="18"/>
-          <w:shd w:val="clear" w:color="auto" w:fill="FFFFFF"/>
-        </w:rPr>
-        <w:t> </w:t>
+        <w:t>1) šā likuma </w:t>
       </w:r>
       <w:hyperlink r:id="rId1" w:anchor="p62" w:history="1">
         <w:r>
@@ -2221,267 +2161,7 @@
           <w:sz w:val="18"/>
           <w:shd w:val="clear" w:color="auto" w:fill="FFFFFF"/>
         </w:rPr>
-        <w:t> </w:t>
-      </w:r>
-      <w:proofErr w:type="spellStart"/>
-      <w:r>
-        <w:rPr>
-          <w:rFonts w:cs="Times New Roman"/>
-          <w:color w:val="414142"/>
-          <w:sz w:val="18"/>
-          <w:shd w:val="clear" w:color="auto" w:fill="FFFFFF"/>
-        </w:rPr>
-        <w:t>panta</w:t>
-      </w:r>
-      <w:proofErr w:type="spellEnd"/>
-      <w:r>
-        <w:rPr>
-          <w:rFonts w:cs="Times New Roman"/>
-          <w:color w:val="414142"/>
-          <w:sz w:val="18"/>
-          <w:shd w:val="clear" w:color="auto" w:fill="FFFFFF"/>
-        </w:rPr>
-        <w:t xml:space="preserve"> </w:t>
-      </w:r>
-      <w:proofErr w:type="spellStart"/>
-      <w:r>
-        <w:rPr>
-          <w:rFonts w:cs="Times New Roman"/>
-          <w:color w:val="414142"/>
-          <w:sz w:val="18"/>
-          <w:shd w:val="clear" w:color="auto" w:fill="FFFFFF"/>
-        </w:rPr>
-        <w:t>pirmajā</w:t>
-      </w:r>
-      <w:proofErr w:type="spellEnd"/>
-      <w:r>
-        <w:rPr>
-          <w:rFonts w:cs="Times New Roman"/>
-          <w:color w:val="414142"/>
-          <w:sz w:val="18"/>
-          <w:shd w:val="clear" w:color="auto" w:fill="FFFFFF"/>
-        </w:rPr>
-        <w:t xml:space="preserve"> </w:t>
-      </w:r>
-      <w:proofErr w:type="spellStart"/>
-      <w:r>
-        <w:rPr>
-          <w:rFonts w:cs="Times New Roman"/>
-          <w:color w:val="414142"/>
-          <w:sz w:val="18"/>
-          <w:shd w:val="clear" w:color="auto" w:fill="FFFFFF"/>
-        </w:rPr>
-        <w:t>daļā</w:t>
-      </w:r>
-      <w:proofErr w:type="spellEnd"/>
-      <w:r>
-        <w:rPr>
-          <w:rFonts w:cs="Times New Roman"/>
-          <w:color w:val="414142"/>
-          <w:sz w:val="18"/>
-          <w:shd w:val="clear" w:color="auto" w:fill="FFFFFF"/>
-        </w:rPr>
-        <w:t xml:space="preserve"> </w:t>
-      </w:r>
-      <w:proofErr w:type="spellStart"/>
-      <w:r>
-        <w:rPr>
-          <w:rFonts w:cs="Times New Roman"/>
-          <w:color w:val="414142"/>
-          <w:sz w:val="18"/>
-          <w:shd w:val="clear" w:color="auto" w:fill="FFFFFF"/>
-        </w:rPr>
-        <w:t>minētā</w:t>
-      </w:r>
-      <w:proofErr w:type="spellEnd"/>
-      <w:r>
-        <w:rPr>
-          <w:rFonts w:cs="Times New Roman"/>
-          <w:color w:val="414142"/>
-          <w:sz w:val="18"/>
-          <w:shd w:val="clear" w:color="auto" w:fill="FFFFFF"/>
-        </w:rPr>
-        <w:t xml:space="preserve"> </w:t>
-      </w:r>
-      <w:proofErr w:type="spellStart"/>
-      <w:r>
-        <w:rPr>
-          <w:rFonts w:cs="Times New Roman"/>
-          <w:color w:val="414142"/>
-          <w:sz w:val="18"/>
-          <w:shd w:val="clear" w:color="auto" w:fill="FFFFFF"/>
-        </w:rPr>
-        <w:t>depozīta</w:t>
-      </w:r>
-      <w:proofErr w:type="spellEnd"/>
-      <w:r>
-        <w:rPr>
-          <w:rFonts w:cs="Times New Roman"/>
-          <w:color w:val="414142"/>
-          <w:sz w:val="18"/>
-          <w:shd w:val="clear" w:color="auto" w:fill="FFFFFF"/>
-        </w:rPr>
-        <w:t xml:space="preserve"> </w:t>
-      </w:r>
-      <w:proofErr w:type="spellStart"/>
-      <w:r>
-        <w:rPr>
-          <w:rFonts w:cs="Times New Roman"/>
-          <w:color w:val="414142"/>
-          <w:sz w:val="18"/>
-          <w:shd w:val="clear" w:color="auto" w:fill="FFFFFF"/>
-        </w:rPr>
-        <w:t>apmērā</w:t>
-      </w:r>
-      <w:proofErr w:type="spellEnd"/>
-      <w:r>
-        <w:rPr>
-          <w:rFonts w:cs="Times New Roman"/>
-          <w:color w:val="414142"/>
-          <w:sz w:val="18"/>
-          <w:shd w:val="clear" w:color="auto" w:fill="FFFFFF"/>
-        </w:rPr>
-        <w:t xml:space="preserve"> </w:t>
-      </w:r>
-      <w:proofErr w:type="spellStart"/>
-      <w:r>
-        <w:rPr>
-          <w:rFonts w:cs="Times New Roman"/>
-          <w:color w:val="414142"/>
-          <w:sz w:val="18"/>
-          <w:shd w:val="clear" w:color="auto" w:fill="FFFFFF"/>
-        </w:rPr>
-        <w:t>par</w:t>
-      </w:r>
-      <w:proofErr w:type="spellEnd"/>
-      <w:r>
-        <w:rPr>
-          <w:rFonts w:cs="Times New Roman"/>
-          <w:color w:val="414142"/>
-          <w:sz w:val="18"/>
-          <w:shd w:val="clear" w:color="auto" w:fill="FFFFFF"/>
-        </w:rPr>
-        <w:t xml:space="preserve"> darbu </w:t>
-      </w:r>
-      <w:proofErr w:type="spellStart"/>
-      <w:r>
-        <w:rPr>
-          <w:rFonts w:cs="Times New Roman"/>
-          <w:color w:val="414142"/>
-          <w:sz w:val="18"/>
-          <w:shd w:val="clear" w:color="auto" w:fill="FFFFFF"/>
-        </w:rPr>
-        <w:t>no</w:t>
-      </w:r>
-      <w:proofErr w:type="spellEnd"/>
-      <w:r>
-        <w:rPr>
-          <w:rFonts w:cs="Times New Roman"/>
-          <w:color w:val="414142"/>
-          <w:sz w:val="18"/>
-          <w:shd w:val="clear" w:color="auto" w:fill="FFFFFF"/>
-        </w:rPr>
-        <w:t xml:space="preserve"> </w:t>
-      </w:r>
-      <w:proofErr w:type="spellStart"/>
-      <w:r>
-        <w:rPr>
-          <w:rFonts w:cs="Times New Roman"/>
-          <w:color w:val="414142"/>
-          <w:sz w:val="18"/>
-          <w:shd w:val="clear" w:color="auto" w:fill="FFFFFF"/>
-        </w:rPr>
-        <w:t>iecelšanas</w:t>
-      </w:r>
-      <w:proofErr w:type="spellEnd"/>
-      <w:r>
-        <w:rPr>
-          <w:rFonts w:cs="Times New Roman"/>
-          <w:color w:val="414142"/>
-          <w:sz w:val="18"/>
-          <w:shd w:val="clear" w:color="auto" w:fill="FFFFFF"/>
-        </w:rPr>
-        <w:t xml:space="preserve"> dienas </w:t>
-      </w:r>
-      <w:proofErr w:type="spellStart"/>
-      <w:r>
-        <w:rPr>
-          <w:rFonts w:cs="Times New Roman"/>
-          <w:color w:val="414142"/>
-          <w:sz w:val="18"/>
-          <w:shd w:val="clear" w:color="auto" w:fill="FFFFFF"/>
-        </w:rPr>
-        <w:t>līdz</w:t>
-      </w:r>
-      <w:proofErr w:type="spellEnd"/>
-      <w:r>
-        <w:rPr>
-          <w:rFonts w:cs="Times New Roman"/>
-          <w:color w:val="414142"/>
-          <w:sz w:val="18"/>
-          <w:shd w:val="clear" w:color="auto" w:fill="FFFFFF"/>
-        </w:rPr>
-        <w:t xml:space="preserve"> </w:t>
-      </w:r>
-      <w:proofErr w:type="spellStart"/>
-      <w:r>
-        <w:rPr>
-          <w:rFonts w:cs="Times New Roman"/>
-          <w:color w:val="414142"/>
-          <w:sz w:val="18"/>
-          <w:shd w:val="clear" w:color="auto" w:fill="FFFFFF"/>
-        </w:rPr>
-        <w:t>parādnieka</w:t>
-      </w:r>
-      <w:proofErr w:type="spellEnd"/>
-      <w:r>
-        <w:rPr>
-          <w:rFonts w:cs="Times New Roman"/>
-          <w:color w:val="414142"/>
-          <w:sz w:val="18"/>
-          <w:shd w:val="clear" w:color="auto" w:fill="FFFFFF"/>
-        </w:rPr>
-        <w:t xml:space="preserve"> mantas </w:t>
-      </w:r>
-      <w:proofErr w:type="spellStart"/>
-      <w:r>
-        <w:rPr>
-          <w:rFonts w:cs="Times New Roman"/>
-          <w:color w:val="414142"/>
-          <w:sz w:val="18"/>
-          <w:shd w:val="clear" w:color="auto" w:fill="FFFFFF"/>
-        </w:rPr>
-        <w:t>pārdošanas</w:t>
-      </w:r>
-      <w:proofErr w:type="spellEnd"/>
-      <w:r>
-        <w:rPr>
-          <w:rFonts w:cs="Times New Roman"/>
-          <w:color w:val="414142"/>
-          <w:sz w:val="18"/>
-          <w:shd w:val="clear" w:color="auto" w:fill="FFFFFF"/>
-        </w:rPr>
-        <w:t xml:space="preserve"> </w:t>
-      </w:r>
-      <w:proofErr w:type="spellStart"/>
-      <w:r>
-        <w:rPr>
-          <w:rFonts w:cs="Times New Roman"/>
-          <w:color w:val="414142"/>
-          <w:sz w:val="18"/>
-          <w:shd w:val="clear" w:color="auto" w:fill="FFFFFF"/>
-        </w:rPr>
-        <w:t>plāna</w:t>
-      </w:r>
-      <w:proofErr w:type="spellEnd"/>
-      <w:r>
-        <w:rPr>
-          <w:rFonts w:cs="Times New Roman"/>
-          <w:color w:val="414142"/>
-          <w:sz w:val="18"/>
-          <w:shd w:val="clear" w:color="auto" w:fill="FFFFFF"/>
-        </w:rPr>
-        <w:t xml:space="preserve"> (</w:t>
+        <w:t> panta pirmajā daļā minētā depozīta apmērā par darbu no iecelšanas dienas līdz parādnieka mantas pārdošanas plāna (</w:t>
       </w:r>
       <w:hyperlink r:id="rId2" w:anchor="p113" w:history="1">
         <w:r>
@@ -2492,20 +2172,8 @@
             <w:sz w:val="18"/>
             <w:shd w:val="clear" w:color="auto" w:fill="FFFFFF"/>
           </w:rPr>
-          <w:t xml:space="preserve">113. </w:t>
+          <w:t>113. pants</w:t>
         </w:r>
-        <w:proofErr w:type="spellStart"/>
-        <w:r>
-          <w:rPr>
-            <w:rStyle w:val="Hyperlink"/>
-            <w:rFonts w:cs="Times New Roman"/>
-            <w:color w:val="16497B"/>
-            <w:sz w:val="18"/>
-            <w:shd w:val="clear" w:color="auto" w:fill="FFFFFF"/>
-          </w:rPr>
-          <w:t>pants</w:t>
-        </w:r>
-        <w:proofErr w:type="spellEnd"/>
       </w:hyperlink>
       <w:r>
         <w:rPr>
@@ -2514,87 +2182,7 @@
           <w:sz w:val="18"/>
           <w:shd w:val="clear" w:color="auto" w:fill="FFFFFF"/>
         </w:rPr>
-        <w:t xml:space="preserve">) vai </w:t>
-      </w:r>
-      <w:proofErr w:type="spellStart"/>
-      <w:r>
-        <w:rPr>
-          <w:rFonts w:cs="Times New Roman"/>
-          <w:color w:val="414142"/>
-          <w:sz w:val="18"/>
-          <w:shd w:val="clear" w:color="auto" w:fill="FFFFFF"/>
-        </w:rPr>
-        <w:t>ziņojuma</w:t>
-      </w:r>
-      <w:proofErr w:type="spellEnd"/>
-      <w:r>
-        <w:rPr>
-          <w:rFonts w:cs="Times New Roman"/>
-          <w:color w:val="414142"/>
-          <w:sz w:val="18"/>
-          <w:shd w:val="clear" w:color="auto" w:fill="FFFFFF"/>
-        </w:rPr>
-        <w:t xml:space="preserve"> </w:t>
-      </w:r>
-      <w:proofErr w:type="spellStart"/>
-      <w:r>
-        <w:rPr>
-          <w:rFonts w:cs="Times New Roman"/>
-          <w:color w:val="414142"/>
-          <w:sz w:val="18"/>
-          <w:shd w:val="clear" w:color="auto" w:fill="FFFFFF"/>
-        </w:rPr>
-        <w:t>par</w:t>
-      </w:r>
-      <w:proofErr w:type="spellEnd"/>
-      <w:r>
-        <w:rPr>
-          <w:rFonts w:cs="Times New Roman"/>
-          <w:color w:val="414142"/>
-          <w:sz w:val="18"/>
-          <w:shd w:val="clear" w:color="auto" w:fill="FFFFFF"/>
-        </w:rPr>
-        <w:t xml:space="preserve"> </w:t>
-      </w:r>
-      <w:proofErr w:type="spellStart"/>
-      <w:r>
-        <w:rPr>
-          <w:rFonts w:cs="Times New Roman"/>
-          <w:color w:val="414142"/>
-          <w:sz w:val="18"/>
-          <w:shd w:val="clear" w:color="auto" w:fill="FFFFFF"/>
-        </w:rPr>
-        <w:t>parādnieka</w:t>
-      </w:r>
-      <w:proofErr w:type="spellEnd"/>
-      <w:r>
-        <w:rPr>
-          <w:rFonts w:cs="Times New Roman"/>
-          <w:color w:val="414142"/>
-          <w:sz w:val="18"/>
-          <w:shd w:val="clear" w:color="auto" w:fill="FFFFFF"/>
-        </w:rPr>
-        <w:t xml:space="preserve"> mantas </w:t>
-      </w:r>
-      <w:proofErr w:type="spellStart"/>
-      <w:r>
-        <w:rPr>
-          <w:rFonts w:cs="Times New Roman"/>
-          <w:color w:val="414142"/>
-          <w:sz w:val="18"/>
-          <w:shd w:val="clear" w:color="auto" w:fill="FFFFFF"/>
-        </w:rPr>
-        <w:t>neesamību</w:t>
-      </w:r>
-      <w:proofErr w:type="spellEnd"/>
-      <w:r>
-        <w:rPr>
-          <w:rFonts w:cs="Times New Roman"/>
-          <w:color w:val="414142"/>
-          <w:sz w:val="18"/>
-          <w:shd w:val="clear" w:color="auto" w:fill="FFFFFF"/>
-        </w:rPr>
-        <w:t xml:space="preserve"> (</w:t>
+        <w:t>) vai ziņojuma par parādnieka mantas neesamību (</w:t>
       </w:r>
       <w:hyperlink r:id="rId3" w:anchor="p112" w:history="1">
         <w:r>
@@ -2605,20 +2193,8 @@
             <w:sz w:val="18"/>
             <w:shd w:val="clear" w:color="auto" w:fill="FFFFFF"/>
           </w:rPr>
-          <w:t xml:space="preserve">112. </w:t>
+          <w:t>112. pants</w:t>
         </w:r>
-        <w:proofErr w:type="spellStart"/>
-        <w:r>
-          <w:rPr>
-            <w:rStyle w:val="Hyperlink"/>
-            <w:rFonts w:cs="Times New Roman"/>
-            <w:color w:val="16497B"/>
-            <w:sz w:val="18"/>
-            <w:shd w:val="clear" w:color="auto" w:fill="FFFFFF"/>
-          </w:rPr>
-          <w:t>pants</w:t>
-        </w:r>
-        <w:proofErr w:type="spellEnd"/>
       </w:hyperlink>
       <w:r>
         <w:rPr>
@@ -2627,147 +2203,7 @@
           <w:sz w:val="18"/>
           <w:shd w:val="clear" w:color="auto" w:fill="FFFFFF"/>
         </w:rPr>
-        <w:t xml:space="preserve">) </w:t>
-      </w:r>
-      <w:proofErr w:type="spellStart"/>
-      <w:r>
-        <w:rPr>
-          <w:rFonts w:cs="Times New Roman"/>
-          <w:color w:val="414142"/>
-          <w:sz w:val="18"/>
-          <w:shd w:val="clear" w:color="auto" w:fill="FFFFFF"/>
-        </w:rPr>
-        <w:t>sastādīšanai</w:t>
-      </w:r>
-      <w:proofErr w:type="spellEnd"/>
-      <w:r>
-        <w:rPr>
-          <w:rFonts w:cs="Times New Roman"/>
-          <w:color w:val="414142"/>
-          <w:sz w:val="18"/>
-          <w:shd w:val="clear" w:color="auto" w:fill="FFFFFF"/>
-        </w:rPr>
-        <w:t xml:space="preserve"> </w:t>
-      </w:r>
-      <w:proofErr w:type="spellStart"/>
-      <w:r>
-        <w:rPr>
-          <w:rFonts w:cs="Times New Roman"/>
-          <w:color w:val="414142"/>
-          <w:sz w:val="18"/>
-          <w:shd w:val="clear" w:color="auto" w:fill="FFFFFF"/>
-        </w:rPr>
-        <w:t>un</w:t>
-      </w:r>
-      <w:proofErr w:type="spellEnd"/>
-      <w:r>
-        <w:rPr>
-          <w:rFonts w:cs="Times New Roman"/>
-          <w:color w:val="414142"/>
-          <w:sz w:val="18"/>
-          <w:shd w:val="clear" w:color="auto" w:fill="FFFFFF"/>
-        </w:rPr>
-        <w:t xml:space="preserve"> 10 </w:t>
-      </w:r>
-      <w:proofErr w:type="spellStart"/>
-      <w:r>
-        <w:rPr>
-          <w:rFonts w:cs="Times New Roman"/>
-          <w:color w:val="414142"/>
-          <w:sz w:val="18"/>
-          <w:shd w:val="clear" w:color="auto" w:fill="FFFFFF"/>
-        </w:rPr>
-        <w:t>procenti</w:t>
-      </w:r>
-      <w:proofErr w:type="spellEnd"/>
-      <w:r>
-        <w:rPr>
-          <w:rFonts w:cs="Times New Roman"/>
-          <w:color w:val="414142"/>
-          <w:sz w:val="18"/>
-          <w:shd w:val="clear" w:color="auto" w:fill="FFFFFF"/>
-        </w:rPr>
-        <w:t xml:space="preserve"> </w:t>
-      </w:r>
-      <w:proofErr w:type="spellStart"/>
-      <w:r>
-        <w:rPr>
-          <w:rFonts w:cs="Times New Roman"/>
-          <w:color w:val="414142"/>
-          <w:sz w:val="18"/>
-          <w:shd w:val="clear" w:color="auto" w:fill="FFFFFF"/>
-        </w:rPr>
-        <w:t>no</w:t>
-      </w:r>
-      <w:proofErr w:type="spellEnd"/>
-      <w:r>
-        <w:rPr>
-          <w:rFonts w:cs="Times New Roman"/>
-          <w:color w:val="414142"/>
-          <w:sz w:val="18"/>
-          <w:shd w:val="clear" w:color="auto" w:fill="FFFFFF"/>
-        </w:rPr>
-        <w:t xml:space="preserve"> naudas </w:t>
-      </w:r>
-      <w:proofErr w:type="spellStart"/>
-      <w:r>
-        <w:rPr>
-          <w:rFonts w:cs="Times New Roman"/>
-          <w:color w:val="414142"/>
-          <w:sz w:val="18"/>
-          <w:shd w:val="clear" w:color="auto" w:fill="FFFFFF"/>
-        </w:rPr>
-        <w:t>līdzekļiem</w:t>
-      </w:r>
-      <w:proofErr w:type="spellEnd"/>
-      <w:r>
-        <w:rPr>
-          <w:rFonts w:cs="Times New Roman"/>
-          <w:color w:val="414142"/>
-          <w:sz w:val="18"/>
-          <w:shd w:val="clear" w:color="auto" w:fill="FFFFFF"/>
-        </w:rPr>
-        <w:t xml:space="preserve"> </w:t>
-      </w:r>
-      <w:proofErr w:type="spellStart"/>
-      <w:r>
-        <w:rPr>
-          <w:rFonts w:cs="Times New Roman"/>
-          <w:color w:val="414142"/>
-          <w:sz w:val="18"/>
-          <w:shd w:val="clear" w:color="auto" w:fill="FFFFFF"/>
-        </w:rPr>
-        <w:t>no</w:t>
-      </w:r>
-      <w:proofErr w:type="spellEnd"/>
-      <w:r>
-        <w:rPr>
-          <w:rFonts w:cs="Times New Roman"/>
-          <w:color w:val="414142"/>
-          <w:sz w:val="18"/>
-          <w:shd w:val="clear" w:color="auto" w:fill="FFFFFF"/>
-        </w:rPr>
-        <w:t xml:space="preserve"> </w:t>
-      </w:r>
-      <w:proofErr w:type="spellStart"/>
-      <w:r>
-        <w:rPr>
-          <w:rFonts w:cs="Times New Roman"/>
-          <w:color w:val="414142"/>
-          <w:sz w:val="18"/>
-          <w:shd w:val="clear" w:color="auto" w:fill="FFFFFF"/>
-        </w:rPr>
-        <w:t>atgūtās</w:t>
-      </w:r>
-      <w:proofErr w:type="spellEnd"/>
-      <w:r>
-        <w:rPr>
-          <w:rFonts w:cs="Times New Roman"/>
-          <w:color w:val="414142"/>
-          <w:sz w:val="18"/>
-          <w:shd w:val="clear" w:color="auto" w:fill="FFFFFF"/>
-        </w:rPr>
-        <w:t xml:space="preserve"> mantas (</w:t>
+        <w:t>) sastādīšanai un 10 procenti no naudas līdzekļiem no atgūtās mantas (</w:t>
       </w:r>
       <w:hyperlink r:id="rId4" w:anchor="p93" w:history="1">
         <w:r>
@@ -2778,20 +2214,8 @@
             <w:sz w:val="18"/>
             <w:shd w:val="clear" w:color="auto" w:fill="FFFFFF"/>
           </w:rPr>
-          <w:t xml:space="preserve">93. </w:t>
+          <w:t>93. pants</w:t>
         </w:r>
-        <w:proofErr w:type="spellStart"/>
-        <w:r>
-          <w:rPr>
-            <w:rStyle w:val="Hyperlink"/>
-            <w:rFonts w:cs="Times New Roman"/>
-            <w:color w:val="16497B"/>
-            <w:sz w:val="18"/>
-            <w:shd w:val="clear" w:color="auto" w:fill="FFFFFF"/>
-          </w:rPr>
-          <w:t>pants</w:t>
-        </w:r>
-        <w:proofErr w:type="spellEnd"/>
       </w:hyperlink>
       <w:r>
         <w:rPr>
@@ -2800,19 +2224,36 @@
           <w:sz w:val="18"/>
           <w:shd w:val="clear" w:color="auto" w:fill="FFFFFF"/>
         </w:rPr>
-        <w:t xml:space="preserve">), kuri </w:t>
-      </w:r>
-      <w:proofErr w:type="spellStart"/>
-      <w:r>
+        <w:t>), kuri atgūti līdz parādnieka mantas pārdošanas plāna vai ziņojuma par parādnieka mantas neesamību sastādīšanai;</w:t>
+      </w:r>
+    </w:p>
+  </w:footnote>
+  <w:footnote w:id="2">
+    <w:p>
+      <w:pPr>
+        <w:pStyle w:val="FootnoteText"/>
         <w:rPr>
           <w:rFonts w:cs="Times New Roman"/>
           <w:color w:val="414142"/>
           <w:sz w:val="18"/>
           <w:shd w:val="clear" w:color="auto" w:fill="FFFFFF"/>
         </w:rPr>
-        <w:t>atgūti</w:t>
-      </w:r>
-      <w:proofErr w:type="spellEnd"/>
+      </w:pPr>
+      <w:r>
+        <w:rPr>
+          <w:rStyle w:val="FootnoteReference"/>
+          <w:rFonts w:cs="Times New Roman"/>
+          <w:sz w:val="18"/>
+        </w:rPr>
+        <w:footnoteRef/>
+      </w:r>
+      <w:r>
+        <w:rPr>
+          <w:rFonts w:cs="Times New Roman"/>
+          <w:sz w:val="18"/>
+        </w:rPr>
+        <w:t xml:space="preserve"> </w:t>
+      </w:r>
       <w:r>
         <w:rPr>
           <w:rFonts w:cs="Times New Roman"/>
@@ -2820,844 +2261,7 @@
           <w:sz w:val="18"/>
           <w:shd w:val="clear" w:color="auto" w:fill="FFFFFF"/>
         </w:rPr>
-        <w:t xml:space="preserve"> </w:t>
-      </w:r>
-      <w:proofErr w:type="spellStart"/>
-      <w:r>
-        <w:rPr>
-          <w:rFonts w:cs="Times New Roman"/>
-          <w:color w:val="414142"/>
-          <w:sz w:val="18"/>
-          <w:shd w:val="clear" w:color="auto" w:fill="FFFFFF"/>
-        </w:rPr>
-        <w:t>līdz</w:t>
-      </w:r>
-      <w:proofErr w:type="spellEnd"/>
-      <w:r>
-        <w:rPr>
-          <w:rFonts w:cs="Times New Roman"/>
-          <w:color w:val="414142"/>
-          <w:sz w:val="18"/>
-          <w:shd w:val="clear" w:color="auto" w:fill="FFFFFF"/>
-        </w:rPr>
-        <w:t xml:space="preserve"> </w:t>
-      </w:r>
-      <w:proofErr w:type="spellStart"/>
-      <w:r>
-        <w:rPr>
-          <w:rFonts w:cs="Times New Roman"/>
-          <w:color w:val="414142"/>
-          <w:sz w:val="18"/>
-          <w:shd w:val="clear" w:color="auto" w:fill="FFFFFF"/>
-        </w:rPr>
-        <w:t>parādnieka</w:t>
-      </w:r>
-      <w:proofErr w:type="spellEnd"/>
-      <w:r>
-        <w:rPr>
-          <w:rFonts w:cs="Times New Roman"/>
-          <w:color w:val="414142"/>
-          <w:sz w:val="18"/>
-          <w:shd w:val="clear" w:color="auto" w:fill="FFFFFF"/>
-        </w:rPr>
-        <w:t xml:space="preserve"> mantas </w:t>
-      </w:r>
-      <w:proofErr w:type="spellStart"/>
-      <w:r>
-        <w:rPr>
-          <w:rFonts w:cs="Times New Roman"/>
-          <w:color w:val="414142"/>
-          <w:sz w:val="18"/>
-          <w:shd w:val="clear" w:color="auto" w:fill="FFFFFF"/>
-        </w:rPr>
-        <w:t>pārdošanas</w:t>
-      </w:r>
-      <w:proofErr w:type="spellEnd"/>
-      <w:r>
-        <w:rPr>
-          <w:rFonts w:cs="Times New Roman"/>
-          <w:color w:val="414142"/>
-          <w:sz w:val="18"/>
-          <w:shd w:val="clear" w:color="auto" w:fill="FFFFFF"/>
-        </w:rPr>
-        <w:t xml:space="preserve"> </w:t>
-      </w:r>
-      <w:proofErr w:type="spellStart"/>
-      <w:r>
-        <w:rPr>
-          <w:rFonts w:cs="Times New Roman"/>
-          <w:color w:val="414142"/>
-          <w:sz w:val="18"/>
-          <w:shd w:val="clear" w:color="auto" w:fill="FFFFFF"/>
-        </w:rPr>
-        <w:t>plāna</w:t>
-      </w:r>
-      <w:proofErr w:type="spellEnd"/>
-      <w:r>
-        <w:rPr>
-          <w:rFonts w:cs="Times New Roman"/>
-          <w:color w:val="414142"/>
-          <w:sz w:val="18"/>
-          <w:shd w:val="clear" w:color="auto" w:fill="FFFFFF"/>
-        </w:rPr>
-        <w:t xml:space="preserve"> vai </w:t>
-      </w:r>
-      <w:proofErr w:type="spellStart"/>
-      <w:r>
-        <w:rPr>
-          <w:rFonts w:cs="Times New Roman"/>
-          <w:color w:val="414142"/>
-          <w:sz w:val="18"/>
-          <w:shd w:val="clear" w:color="auto" w:fill="FFFFFF"/>
-        </w:rPr>
-        <w:t>ziņojuma</w:t>
-      </w:r>
-      <w:proofErr w:type="spellEnd"/>
-      <w:r>
-        <w:rPr>
-          <w:rFonts w:cs="Times New Roman"/>
-          <w:color w:val="414142"/>
-          <w:sz w:val="18"/>
-          <w:shd w:val="clear" w:color="auto" w:fill="FFFFFF"/>
-        </w:rPr>
-        <w:t xml:space="preserve"> </w:t>
-      </w:r>
-      <w:proofErr w:type="spellStart"/>
-      <w:r>
-        <w:rPr>
-          <w:rFonts w:cs="Times New Roman"/>
-          <w:color w:val="414142"/>
-          <w:sz w:val="18"/>
-          <w:shd w:val="clear" w:color="auto" w:fill="FFFFFF"/>
-        </w:rPr>
-        <w:t>par</w:t>
-      </w:r>
-      <w:proofErr w:type="spellEnd"/>
-      <w:r>
-        <w:rPr>
-          <w:rFonts w:cs="Times New Roman"/>
-          <w:color w:val="414142"/>
-          <w:sz w:val="18"/>
-          <w:shd w:val="clear" w:color="auto" w:fill="FFFFFF"/>
-        </w:rPr>
-        <w:t xml:space="preserve"> </w:t>
-      </w:r>
-      <w:proofErr w:type="spellStart"/>
-      <w:r>
-        <w:rPr>
-          <w:rFonts w:cs="Times New Roman"/>
-          <w:color w:val="414142"/>
-          <w:sz w:val="18"/>
-          <w:shd w:val="clear" w:color="auto" w:fill="FFFFFF"/>
-        </w:rPr>
-        <w:t>parādnieka</w:t>
-      </w:r>
-      <w:proofErr w:type="spellEnd"/>
-      <w:r>
-        <w:rPr>
-          <w:rFonts w:cs="Times New Roman"/>
-          <w:color w:val="414142"/>
-          <w:sz w:val="18"/>
-          <w:shd w:val="clear" w:color="auto" w:fill="FFFFFF"/>
-        </w:rPr>
-        <w:t xml:space="preserve"> mantas </w:t>
-      </w:r>
-      <w:proofErr w:type="spellStart"/>
-      <w:r>
-        <w:rPr>
-          <w:rFonts w:cs="Times New Roman"/>
-          <w:color w:val="414142"/>
-          <w:sz w:val="18"/>
-          <w:shd w:val="clear" w:color="auto" w:fill="FFFFFF"/>
-        </w:rPr>
-        <w:t>neesamību</w:t>
-      </w:r>
-      <w:proofErr w:type="spellEnd"/>
-      <w:r>
-        <w:rPr>
-          <w:rFonts w:cs="Times New Roman"/>
-          <w:color w:val="414142"/>
-          <w:sz w:val="18"/>
-          <w:shd w:val="clear" w:color="auto" w:fill="FFFFFF"/>
-        </w:rPr>
-        <w:t xml:space="preserve"> </w:t>
-      </w:r>
-      <w:proofErr w:type="spellStart"/>
-      <w:r>
-        <w:rPr>
-          <w:rFonts w:cs="Times New Roman"/>
-          <w:color w:val="414142"/>
-          <w:sz w:val="18"/>
-          <w:shd w:val="clear" w:color="auto" w:fill="FFFFFF"/>
-        </w:rPr>
-        <w:t>sastādīšanai</w:t>
-      </w:r>
-      <w:proofErr w:type="spellEnd"/>
-      <w:r>
-        <w:rPr>
-          <w:rFonts w:cs="Times New Roman"/>
-          <w:color w:val="414142"/>
-          <w:sz w:val="18"/>
-          <w:shd w:val="clear" w:color="auto" w:fill="FFFFFF"/>
-        </w:rPr>
-        <w:t>;</w:t>
-      </w:r>
-    </w:p>
-  </w:footnote>
-  <w:footnote w:id="2">
-    <w:p>
-      <w:pPr>
-        <w:pStyle w:val="FootnoteText"/>
-        <w:rPr>
-          <w:rFonts w:cs="Times New Roman"/>
-          <w:color w:val="414142"/>
-          <w:sz w:val="18"/>
-          <w:shd w:val="clear" w:color="auto" w:fill="FFFFFF"/>
-        </w:rPr>
-      </w:pPr>
-      <w:r>
-        <w:rPr>
-          <w:rStyle w:val="FootnoteReference"/>
-          <w:rFonts w:cs="Times New Roman"/>
-          <w:sz w:val="18"/>
-        </w:rPr>
-        <w:footnoteRef/>
-      </w:r>
-      <w:r>
-        <w:rPr>
-          <w:rFonts w:cs="Times New Roman"/>
-          <w:sz w:val="18"/>
-        </w:rPr>
-        <w:t xml:space="preserve"> </w:t>
-      </w:r>
-      <w:r>
-        <w:rPr>
-          <w:rFonts w:cs="Times New Roman"/>
-          <w:color w:val="414142"/>
-          <w:sz w:val="18"/>
-          <w:shd w:val="clear" w:color="auto" w:fill="FFFFFF"/>
-        </w:rPr>
-        <w:t xml:space="preserve">2) ja </w:t>
-      </w:r>
-      <w:proofErr w:type="spellStart"/>
-      <w:r>
-        <w:rPr>
-          <w:rFonts w:cs="Times New Roman"/>
-          <w:color w:val="414142"/>
-          <w:sz w:val="18"/>
-          <w:shd w:val="clear" w:color="auto" w:fill="FFFFFF"/>
-        </w:rPr>
-        <w:t>pēc</w:t>
-      </w:r>
-      <w:proofErr w:type="spellEnd"/>
-      <w:r>
-        <w:rPr>
-          <w:rFonts w:cs="Times New Roman"/>
-          <w:color w:val="414142"/>
-          <w:sz w:val="18"/>
-          <w:shd w:val="clear" w:color="auto" w:fill="FFFFFF"/>
-        </w:rPr>
-        <w:t xml:space="preserve"> </w:t>
-      </w:r>
-      <w:proofErr w:type="spellStart"/>
-      <w:r>
-        <w:rPr>
-          <w:rFonts w:cs="Times New Roman"/>
-          <w:color w:val="414142"/>
-          <w:sz w:val="18"/>
-          <w:shd w:val="clear" w:color="auto" w:fill="FFFFFF"/>
-        </w:rPr>
-        <w:t>parādnieka</w:t>
-      </w:r>
-      <w:proofErr w:type="spellEnd"/>
-      <w:r>
-        <w:rPr>
-          <w:rFonts w:cs="Times New Roman"/>
-          <w:color w:val="414142"/>
-          <w:sz w:val="18"/>
-          <w:shd w:val="clear" w:color="auto" w:fill="FFFFFF"/>
-        </w:rPr>
-        <w:t xml:space="preserve"> mantas </w:t>
-      </w:r>
-      <w:proofErr w:type="spellStart"/>
-      <w:r>
-        <w:rPr>
-          <w:rFonts w:cs="Times New Roman"/>
-          <w:color w:val="414142"/>
-          <w:sz w:val="18"/>
-          <w:shd w:val="clear" w:color="auto" w:fill="FFFFFF"/>
-        </w:rPr>
-        <w:t>pārdošanas</w:t>
-      </w:r>
-      <w:proofErr w:type="spellEnd"/>
-      <w:r>
-        <w:rPr>
-          <w:rFonts w:cs="Times New Roman"/>
-          <w:color w:val="414142"/>
-          <w:sz w:val="18"/>
-          <w:shd w:val="clear" w:color="auto" w:fill="FFFFFF"/>
-        </w:rPr>
-        <w:t xml:space="preserve"> </w:t>
-      </w:r>
-      <w:proofErr w:type="spellStart"/>
-      <w:r>
-        <w:rPr>
-          <w:rFonts w:cs="Times New Roman"/>
-          <w:color w:val="414142"/>
-          <w:sz w:val="18"/>
-          <w:shd w:val="clear" w:color="auto" w:fill="FFFFFF"/>
-        </w:rPr>
-        <w:t>plāna</w:t>
-      </w:r>
-      <w:proofErr w:type="spellEnd"/>
-      <w:r>
-        <w:rPr>
-          <w:rFonts w:cs="Times New Roman"/>
-          <w:color w:val="414142"/>
-          <w:sz w:val="18"/>
-          <w:shd w:val="clear" w:color="auto" w:fill="FFFFFF"/>
-        </w:rPr>
-        <w:t xml:space="preserve"> </w:t>
-      </w:r>
-      <w:proofErr w:type="spellStart"/>
-      <w:r>
-        <w:rPr>
-          <w:rFonts w:cs="Times New Roman"/>
-          <w:color w:val="414142"/>
-          <w:sz w:val="18"/>
-          <w:shd w:val="clear" w:color="auto" w:fill="FFFFFF"/>
-        </w:rPr>
-        <w:t>sastādīšanas</w:t>
-      </w:r>
-      <w:proofErr w:type="spellEnd"/>
-      <w:r>
-        <w:rPr>
-          <w:rFonts w:cs="Times New Roman"/>
-          <w:color w:val="414142"/>
-          <w:sz w:val="18"/>
-          <w:shd w:val="clear" w:color="auto" w:fill="FFFFFF"/>
-        </w:rPr>
-        <w:t xml:space="preserve"> </w:t>
-      </w:r>
-      <w:proofErr w:type="spellStart"/>
-      <w:r>
-        <w:rPr>
-          <w:rFonts w:cs="Times New Roman"/>
-          <w:color w:val="414142"/>
-          <w:sz w:val="18"/>
-          <w:shd w:val="clear" w:color="auto" w:fill="FFFFFF"/>
-        </w:rPr>
-        <w:t>maksātnespējas</w:t>
-      </w:r>
-      <w:proofErr w:type="spellEnd"/>
-      <w:r>
-        <w:rPr>
-          <w:rFonts w:cs="Times New Roman"/>
-          <w:color w:val="414142"/>
-          <w:sz w:val="18"/>
-          <w:shd w:val="clear" w:color="auto" w:fill="FFFFFF"/>
-        </w:rPr>
-        <w:t xml:space="preserve"> </w:t>
-      </w:r>
-      <w:proofErr w:type="spellStart"/>
-      <w:r>
-        <w:rPr>
-          <w:rFonts w:cs="Times New Roman"/>
-          <w:color w:val="414142"/>
-          <w:sz w:val="18"/>
-          <w:shd w:val="clear" w:color="auto" w:fill="FFFFFF"/>
-        </w:rPr>
-        <w:t>process</w:t>
-      </w:r>
-      <w:proofErr w:type="spellEnd"/>
-      <w:r>
-        <w:rPr>
-          <w:rFonts w:cs="Times New Roman"/>
-          <w:color w:val="414142"/>
-          <w:sz w:val="18"/>
-          <w:shd w:val="clear" w:color="auto" w:fill="FFFFFF"/>
-        </w:rPr>
-        <w:t xml:space="preserve"> tiek </w:t>
-      </w:r>
-      <w:proofErr w:type="spellStart"/>
-      <w:r>
-        <w:rPr>
-          <w:rFonts w:cs="Times New Roman"/>
-          <w:color w:val="414142"/>
-          <w:sz w:val="18"/>
-          <w:shd w:val="clear" w:color="auto" w:fill="FFFFFF"/>
-        </w:rPr>
-        <w:t>turpināts</w:t>
-      </w:r>
-      <w:proofErr w:type="spellEnd"/>
-      <w:r>
-        <w:rPr>
-          <w:rFonts w:cs="Times New Roman"/>
-          <w:color w:val="414142"/>
-          <w:sz w:val="18"/>
-          <w:shd w:val="clear" w:color="auto" w:fill="FFFFFF"/>
-        </w:rPr>
-        <w:t xml:space="preserve">, jo </w:t>
-      </w:r>
-      <w:proofErr w:type="spellStart"/>
-      <w:r>
-        <w:rPr>
-          <w:rFonts w:cs="Times New Roman"/>
-          <w:color w:val="414142"/>
-          <w:sz w:val="18"/>
-          <w:shd w:val="clear" w:color="auto" w:fill="FFFFFF"/>
-        </w:rPr>
-        <w:t>šo</w:t>
-      </w:r>
-      <w:proofErr w:type="spellEnd"/>
-      <w:r>
-        <w:rPr>
-          <w:rFonts w:cs="Times New Roman"/>
-          <w:color w:val="414142"/>
-          <w:sz w:val="18"/>
-          <w:shd w:val="clear" w:color="auto" w:fill="FFFFFF"/>
-        </w:rPr>
-        <w:t xml:space="preserve"> procesu ir </w:t>
-      </w:r>
-      <w:proofErr w:type="spellStart"/>
-      <w:r>
-        <w:rPr>
-          <w:rFonts w:cs="Times New Roman"/>
-          <w:color w:val="414142"/>
-          <w:sz w:val="18"/>
-          <w:shd w:val="clear" w:color="auto" w:fill="FFFFFF"/>
-        </w:rPr>
-        <w:t>iespējams</w:t>
-      </w:r>
-      <w:proofErr w:type="spellEnd"/>
-      <w:r>
-        <w:rPr>
-          <w:rFonts w:cs="Times New Roman"/>
-          <w:color w:val="414142"/>
-          <w:sz w:val="18"/>
-          <w:shd w:val="clear" w:color="auto" w:fill="FFFFFF"/>
-        </w:rPr>
-        <w:t xml:space="preserve"> </w:t>
-      </w:r>
-      <w:proofErr w:type="spellStart"/>
-      <w:r>
-        <w:rPr>
-          <w:rFonts w:cs="Times New Roman"/>
-          <w:color w:val="414142"/>
-          <w:sz w:val="18"/>
-          <w:shd w:val="clear" w:color="auto" w:fill="FFFFFF"/>
-        </w:rPr>
-        <w:t>finansēt</w:t>
-      </w:r>
-      <w:proofErr w:type="spellEnd"/>
-      <w:r>
-        <w:rPr>
-          <w:rFonts w:cs="Times New Roman"/>
-          <w:color w:val="414142"/>
-          <w:sz w:val="18"/>
-          <w:shd w:val="clear" w:color="auto" w:fill="FFFFFF"/>
-        </w:rPr>
-        <w:t xml:space="preserve"> </w:t>
-      </w:r>
-      <w:proofErr w:type="spellStart"/>
-      <w:r>
-        <w:rPr>
-          <w:rFonts w:cs="Times New Roman"/>
-          <w:color w:val="414142"/>
-          <w:sz w:val="18"/>
-          <w:shd w:val="clear" w:color="auto" w:fill="FFFFFF"/>
-        </w:rPr>
-        <w:t>no</w:t>
-      </w:r>
-      <w:proofErr w:type="spellEnd"/>
-      <w:r>
-        <w:rPr>
-          <w:rFonts w:cs="Times New Roman"/>
-          <w:color w:val="414142"/>
-          <w:sz w:val="18"/>
-          <w:shd w:val="clear" w:color="auto" w:fill="FFFFFF"/>
-        </w:rPr>
-        <w:t xml:space="preserve"> </w:t>
-      </w:r>
-      <w:proofErr w:type="spellStart"/>
-      <w:r>
-        <w:rPr>
-          <w:rFonts w:cs="Times New Roman"/>
-          <w:color w:val="414142"/>
-          <w:sz w:val="18"/>
-          <w:shd w:val="clear" w:color="auto" w:fill="FFFFFF"/>
-        </w:rPr>
-        <w:t>parādnieka</w:t>
-      </w:r>
-      <w:proofErr w:type="spellEnd"/>
-      <w:r>
-        <w:rPr>
-          <w:rFonts w:cs="Times New Roman"/>
-          <w:color w:val="414142"/>
-          <w:sz w:val="18"/>
-          <w:shd w:val="clear" w:color="auto" w:fill="FFFFFF"/>
-        </w:rPr>
-        <w:t xml:space="preserve"> </w:t>
-      </w:r>
-      <w:proofErr w:type="spellStart"/>
-      <w:r>
-        <w:rPr>
-          <w:rFonts w:cs="Times New Roman"/>
-          <w:color w:val="414142"/>
-          <w:sz w:val="18"/>
-          <w:shd w:val="clear" w:color="auto" w:fill="FFFFFF"/>
-        </w:rPr>
-        <w:t>līdzekļiem</w:t>
-      </w:r>
-      <w:proofErr w:type="spellEnd"/>
-      <w:r>
-        <w:rPr>
-          <w:rFonts w:cs="Times New Roman"/>
-          <w:color w:val="414142"/>
-          <w:sz w:val="18"/>
-          <w:shd w:val="clear" w:color="auto" w:fill="FFFFFF"/>
-        </w:rPr>
-        <w:t xml:space="preserve">, </w:t>
-      </w:r>
-      <w:proofErr w:type="spellStart"/>
-      <w:r>
-        <w:rPr>
-          <w:rFonts w:cs="Times New Roman"/>
-          <w:color w:val="414142"/>
-          <w:sz w:val="18"/>
-          <w:shd w:val="clear" w:color="auto" w:fill="FFFFFF"/>
-        </w:rPr>
-        <w:t>administratora</w:t>
-      </w:r>
-      <w:proofErr w:type="spellEnd"/>
-      <w:r>
-        <w:rPr>
-          <w:rFonts w:cs="Times New Roman"/>
-          <w:color w:val="414142"/>
-          <w:sz w:val="18"/>
-          <w:shd w:val="clear" w:color="auto" w:fill="FFFFFF"/>
-        </w:rPr>
-        <w:t xml:space="preserve"> </w:t>
-      </w:r>
-      <w:proofErr w:type="spellStart"/>
-      <w:r>
-        <w:rPr>
-          <w:rFonts w:cs="Times New Roman"/>
-          <w:color w:val="414142"/>
-          <w:sz w:val="18"/>
-          <w:shd w:val="clear" w:color="auto" w:fill="FFFFFF"/>
-        </w:rPr>
-        <w:t>atlīdzība</w:t>
-      </w:r>
-      <w:proofErr w:type="spellEnd"/>
-      <w:r>
-        <w:rPr>
-          <w:rFonts w:cs="Times New Roman"/>
-          <w:color w:val="414142"/>
-          <w:sz w:val="18"/>
-          <w:shd w:val="clear" w:color="auto" w:fill="FFFFFF"/>
-        </w:rPr>
-        <w:t xml:space="preserve"> </w:t>
-      </w:r>
-      <w:proofErr w:type="spellStart"/>
-      <w:r>
-        <w:rPr>
-          <w:rFonts w:cs="Times New Roman"/>
-          <w:color w:val="414142"/>
-          <w:sz w:val="18"/>
-          <w:shd w:val="clear" w:color="auto" w:fill="FFFFFF"/>
-        </w:rPr>
-        <w:t>no</w:t>
-      </w:r>
-      <w:proofErr w:type="spellEnd"/>
-      <w:r>
-        <w:rPr>
-          <w:rFonts w:cs="Times New Roman"/>
-          <w:color w:val="414142"/>
-          <w:sz w:val="18"/>
-          <w:shd w:val="clear" w:color="auto" w:fill="FFFFFF"/>
-        </w:rPr>
-        <w:t xml:space="preserve"> </w:t>
-      </w:r>
-      <w:proofErr w:type="spellStart"/>
-      <w:r>
-        <w:rPr>
-          <w:rFonts w:cs="Times New Roman"/>
-          <w:color w:val="414142"/>
-          <w:sz w:val="18"/>
-          <w:shd w:val="clear" w:color="auto" w:fill="FFFFFF"/>
-        </w:rPr>
-        <w:t>parādnieka</w:t>
-      </w:r>
-      <w:proofErr w:type="spellEnd"/>
-      <w:r>
-        <w:rPr>
-          <w:rFonts w:cs="Times New Roman"/>
-          <w:color w:val="414142"/>
-          <w:sz w:val="18"/>
-          <w:shd w:val="clear" w:color="auto" w:fill="FFFFFF"/>
-        </w:rPr>
-        <w:t xml:space="preserve"> </w:t>
-      </w:r>
-      <w:proofErr w:type="spellStart"/>
-      <w:r>
-        <w:rPr>
-          <w:rFonts w:cs="Times New Roman"/>
-          <w:color w:val="414142"/>
-          <w:sz w:val="18"/>
-          <w:shd w:val="clear" w:color="auto" w:fill="FFFFFF"/>
-        </w:rPr>
-        <w:t>neieķīlātās</w:t>
-      </w:r>
-      <w:proofErr w:type="spellEnd"/>
-      <w:r>
-        <w:rPr>
-          <w:rFonts w:cs="Times New Roman"/>
-          <w:color w:val="414142"/>
-          <w:sz w:val="18"/>
-          <w:shd w:val="clear" w:color="auto" w:fill="FFFFFF"/>
-        </w:rPr>
-        <w:t xml:space="preserve"> mantas </w:t>
-      </w:r>
-      <w:proofErr w:type="spellStart"/>
-      <w:r>
-        <w:rPr>
-          <w:rFonts w:cs="Times New Roman"/>
-          <w:color w:val="414142"/>
-          <w:sz w:val="18"/>
-          <w:shd w:val="clear" w:color="auto" w:fill="FFFFFF"/>
-        </w:rPr>
-        <w:t>pārdošanas</w:t>
-      </w:r>
-      <w:proofErr w:type="spellEnd"/>
-      <w:r>
-        <w:rPr>
-          <w:rFonts w:cs="Times New Roman"/>
-          <w:color w:val="414142"/>
-          <w:sz w:val="18"/>
-          <w:shd w:val="clear" w:color="auto" w:fill="FFFFFF"/>
-        </w:rPr>
-        <w:t xml:space="preserve">, </w:t>
-      </w:r>
-      <w:proofErr w:type="spellStart"/>
-      <w:r>
-        <w:rPr>
-          <w:rFonts w:cs="Times New Roman"/>
-          <w:color w:val="414142"/>
-          <w:sz w:val="18"/>
-          <w:shd w:val="clear" w:color="auto" w:fill="FFFFFF"/>
-        </w:rPr>
-        <w:t>kā</w:t>
-      </w:r>
-      <w:proofErr w:type="spellEnd"/>
-      <w:r>
-        <w:rPr>
-          <w:rFonts w:cs="Times New Roman"/>
-          <w:color w:val="414142"/>
-          <w:sz w:val="18"/>
-          <w:shd w:val="clear" w:color="auto" w:fill="FFFFFF"/>
-        </w:rPr>
-        <w:t xml:space="preserve"> </w:t>
-      </w:r>
-      <w:proofErr w:type="spellStart"/>
-      <w:r>
-        <w:rPr>
-          <w:rFonts w:cs="Times New Roman"/>
-          <w:color w:val="414142"/>
-          <w:sz w:val="18"/>
-          <w:shd w:val="clear" w:color="auto" w:fill="FFFFFF"/>
-        </w:rPr>
-        <w:t>arī</w:t>
-      </w:r>
-      <w:proofErr w:type="spellEnd"/>
-      <w:r>
-        <w:rPr>
-          <w:rFonts w:cs="Times New Roman"/>
-          <w:color w:val="414142"/>
-          <w:sz w:val="18"/>
-          <w:shd w:val="clear" w:color="auto" w:fill="FFFFFF"/>
-        </w:rPr>
-        <w:t xml:space="preserve"> </w:t>
-      </w:r>
-      <w:proofErr w:type="spellStart"/>
-      <w:r>
-        <w:rPr>
-          <w:rFonts w:cs="Times New Roman"/>
-          <w:color w:val="414142"/>
-          <w:sz w:val="18"/>
-          <w:shd w:val="clear" w:color="auto" w:fill="FFFFFF"/>
-        </w:rPr>
-        <w:t>no</w:t>
-      </w:r>
-      <w:proofErr w:type="spellEnd"/>
-      <w:r>
-        <w:rPr>
-          <w:rFonts w:cs="Times New Roman"/>
-          <w:color w:val="414142"/>
-          <w:sz w:val="18"/>
-          <w:shd w:val="clear" w:color="auto" w:fill="FFFFFF"/>
-        </w:rPr>
-        <w:t xml:space="preserve"> </w:t>
-      </w:r>
-      <w:proofErr w:type="spellStart"/>
-      <w:r>
-        <w:rPr>
-          <w:rFonts w:cs="Times New Roman"/>
-          <w:color w:val="414142"/>
-          <w:sz w:val="18"/>
-          <w:shd w:val="clear" w:color="auto" w:fill="FFFFFF"/>
-        </w:rPr>
-        <w:t>atgūtās</w:t>
-      </w:r>
-      <w:proofErr w:type="spellEnd"/>
-      <w:r>
-        <w:rPr>
-          <w:rFonts w:cs="Times New Roman"/>
-          <w:color w:val="414142"/>
-          <w:sz w:val="18"/>
-          <w:shd w:val="clear" w:color="auto" w:fill="FFFFFF"/>
-        </w:rPr>
-        <w:t xml:space="preserve"> </w:t>
-      </w:r>
-      <w:proofErr w:type="spellStart"/>
-      <w:r>
-        <w:rPr>
-          <w:rFonts w:cs="Times New Roman"/>
-          <w:color w:val="414142"/>
-          <w:sz w:val="18"/>
-          <w:shd w:val="clear" w:color="auto" w:fill="FFFFFF"/>
-        </w:rPr>
-        <w:t>parādnieka</w:t>
-      </w:r>
-      <w:proofErr w:type="spellEnd"/>
-      <w:r>
-        <w:rPr>
-          <w:rFonts w:cs="Times New Roman"/>
-          <w:color w:val="414142"/>
-          <w:sz w:val="18"/>
-          <w:shd w:val="clear" w:color="auto" w:fill="FFFFFF"/>
-        </w:rPr>
-        <w:t xml:space="preserve"> mantas ir 10 </w:t>
-      </w:r>
-      <w:proofErr w:type="spellStart"/>
-      <w:r>
-        <w:rPr>
-          <w:rFonts w:cs="Times New Roman"/>
-          <w:color w:val="414142"/>
-          <w:sz w:val="18"/>
-          <w:shd w:val="clear" w:color="auto" w:fill="FFFFFF"/>
-        </w:rPr>
-        <w:t>procenti</w:t>
-      </w:r>
-      <w:proofErr w:type="spellEnd"/>
-      <w:r>
-        <w:rPr>
-          <w:rFonts w:cs="Times New Roman"/>
-          <w:color w:val="414142"/>
-          <w:sz w:val="18"/>
-          <w:shd w:val="clear" w:color="auto" w:fill="FFFFFF"/>
-        </w:rPr>
-        <w:t xml:space="preserve"> </w:t>
-      </w:r>
-      <w:proofErr w:type="spellStart"/>
-      <w:r>
-        <w:rPr>
-          <w:rFonts w:cs="Times New Roman"/>
-          <w:color w:val="414142"/>
-          <w:sz w:val="18"/>
-          <w:shd w:val="clear" w:color="auto" w:fill="FFFFFF"/>
-        </w:rPr>
-        <w:t>no</w:t>
-      </w:r>
-      <w:proofErr w:type="spellEnd"/>
-      <w:r>
-        <w:rPr>
-          <w:rFonts w:cs="Times New Roman"/>
-          <w:color w:val="414142"/>
-          <w:sz w:val="18"/>
-          <w:shd w:val="clear" w:color="auto" w:fill="FFFFFF"/>
-        </w:rPr>
-        <w:t xml:space="preserve"> </w:t>
-      </w:r>
-      <w:proofErr w:type="spellStart"/>
-      <w:r>
-        <w:rPr>
-          <w:rFonts w:cs="Times New Roman"/>
-          <w:color w:val="414142"/>
-          <w:sz w:val="18"/>
-          <w:shd w:val="clear" w:color="auto" w:fill="FFFFFF"/>
-        </w:rPr>
-        <w:t>summas</w:t>
-      </w:r>
-      <w:proofErr w:type="spellEnd"/>
-      <w:r>
-        <w:rPr>
-          <w:rFonts w:cs="Times New Roman"/>
-          <w:color w:val="414142"/>
-          <w:sz w:val="18"/>
-          <w:shd w:val="clear" w:color="auto" w:fill="FFFFFF"/>
-        </w:rPr>
-        <w:t xml:space="preserve">, kas </w:t>
-      </w:r>
-      <w:proofErr w:type="spellStart"/>
-      <w:r>
-        <w:rPr>
-          <w:rFonts w:cs="Times New Roman"/>
-          <w:color w:val="414142"/>
-          <w:sz w:val="18"/>
-          <w:shd w:val="clear" w:color="auto" w:fill="FFFFFF"/>
-        </w:rPr>
-        <w:t>paredzēta</w:t>
-      </w:r>
-      <w:proofErr w:type="spellEnd"/>
-      <w:r>
-        <w:rPr>
-          <w:rFonts w:cs="Times New Roman"/>
-          <w:color w:val="414142"/>
-          <w:sz w:val="18"/>
-          <w:shd w:val="clear" w:color="auto" w:fill="FFFFFF"/>
-        </w:rPr>
-        <w:t xml:space="preserve"> </w:t>
-      </w:r>
-      <w:proofErr w:type="spellStart"/>
-      <w:r>
-        <w:rPr>
-          <w:rFonts w:cs="Times New Roman"/>
-          <w:color w:val="414142"/>
-          <w:sz w:val="18"/>
-          <w:shd w:val="clear" w:color="auto" w:fill="FFFFFF"/>
-        </w:rPr>
-        <w:t>izmaksai</w:t>
-      </w:r>
-      <w:proofErr w:type="spellEnd"/>
-      <w:r>
-        <w:rPr>
-          <w:rFonts w:cs="Times New Roman"/>
-          <w:color w:val="414142"/>
-          <w:sz w:val="18"/>
-          <w:shd w:val="clear" w:color="auto" w:fill="FFFFFF"/>
-        </w:rPr>
-        <w:t xml:space="preserve"> </w:t>
-      </w:r>
-      <w:proofErr w:type="spellStart"/>
-      <w:r>
-        <w:rPr>
-          <w:rFonts w:cs="Times New Roman"/>
-          <w:color w:val="414142"/>
-          <w:sz w:val="18"/>
-          <w:shd w:val="clear" w:color="auto" w:fill="FFFFFF"/>
-        </w:rPr>
-        <w:t>kreditoriem</w:t>
-      </w:r>
-      <w:proofErr w:type="spellEnd"/>
-      <w:r>
-        <w:rPr>
-          <w:rFonts w:cs="Times New Roman"/>
-          <w:color w:val="414142"/>
-          <w:sz w:val="18"/>
-          <w:shd w:val="clear" w:color="auto" w:fill="FFFFFF"/>
-        </w:rPr>
-        <w:t>. </w:t>
+        <w:t>2) ja pēc parādnieka mantas pārdošanas plāna sastādīšanas maksātnespējas process tiek turpināts, jo šo procesu ir iespējams finansēt no parādnieka līdzekļiem, administratora atlīdzība no parādnieka neieķīlātās mantas pārdošanas, kā arī no atgūtās parādnieka mantas ir 10 procenti no summas, kas paredzēta izmaksai kreditoriem. </w:t>
       </w:r>
     </w:p>
   </w:footnote>

</xml_diff>